<commit_message>
changed slides and katbi 2 (not last changes)
</commit_message>
<xml_diff>
--- a/opinionMining.docx
+++ b/opinionMining.docx
@@ -10,6 +10,879 @@
       <w:r>
         <w:t>Opinion mining</w:t>
       </w:r>
+    </w:p>
+    <w:p>
+      <w:pPr>
+        <w:widowControl/>
+        <w:bidi/>
+        <w:rPr>
+          <w:rFonts w:ascii="Calibri Light" w:eastAsia="F" w:hAnsi="Calibri Light" w:cs="Adobe Devanagari"/>
+          <w:color w:val="2E74B5"/>
+          <w:sz w:val="32"/>
+          <w:szCs w:val="29"/>
+          <w:rtl/>
+          <w:cs/>
+        </w:rPr>
+      </w:pPr>
+      <w:r>
+        <w:rPr>
+          <w:rFonts w:ascii="Calibri Light" w:eastAsia="F" w:hAnsi="Calibri Light" w:cs="B Nazanin"/>
+          <w:color w:val="2E74B5"/>
+          <w:sz w:val="32"/>
+          <w:szCs w:val="29"/>
+          <w:rtl/>
+          <w:lang w:bidi="ar-SA"/>
+        </w:rPr>
+        <w:t>راهبرد های مختلف</w:t>
+      </w:r>
+      <w:r>
+        <w:rPr>
+          <w:rFonts w:ascii="Calibri Light" w:eastAsia="F" w:hAnsi="Calibri Light" w:cs="B Nazanin"/>
+          <w:color w:val="2E74B5"/>
+          <w:sz w:val="32"/>
+          <w:szCs w:val="29"/>
+          <w:rtl/>
+          <w:cs/>
+        </w:rPr>
+        <w:t>:</w:t>
+      </w:r>
+    </w:p>
+    <w:p>
+      <w:pPr>
+        <w:widowControl/>
+        <w:bidi/>
+        <w:rPr>
+          <w:rFonts w:cs="B Nazanin"/>
+        </w:rPr>
+      </w:pPr>
+      <w:r>
+        <w:rPr>
+          <w:rFonts w:cs="B Nazanin"/>
+          <w:rtl/>
+          <w:lang w:bidi="fa-IR"/>
+        </w:rPr>
+        <w:t>دو روش اساسی برای انجام فرایند اصلی عقیده کاوی وجود دارد .</w:t>
+      </w:r>
+    </w:p>
+    <w:p>
+      <w:pPr>
+        <w:widowControl/>
+        <w:bidi/>
+        <w:rPr>
+          <w:rFonts w:cs="B Nazanin"/>
+          <w:rtl/>
+        </w:rPr>
+      </w:pPr>
+      <w:r>
+        <w:rPr>
+          <w:rFonts w:cs="B Nazanin"/>
+          <w:rtl/>
+          <w:lang w:bidi="fa-IR"/>
+        </w:rPr>
+        <w:t xml:space="preserve"> روش </w:t>
+      </w:r>
+      <w:r>
+        <w:rPr>
+          <w:rFonts w:cs="B Nazanin"/>
+          <w:lang w:bidi="fa-IR"/>
+        </w:rPr>
+        <w:t>lexicon-based :</w:t>
+      </w:r>
+    </w:p>
+    <w:p>
+      <w:pPr>
+        <w:widowControl/>
+        <w:bidi/>
+        <w:rPr>
+          <w:rFonts w:cs="B Nazanin"/>
+        </w:rPr>
+      </w:pPr>
+      <w:r>
+        <w:rPr>
+          <w:rFonts w:cs="B Nazanin"/>
+          <w:rtl/>
+          <w:lang w:bidi="fa-IR"/>
+        </w:rPr>
+        <w:t xml:space="preserve">نام دیگر آن </w:t>
+      </w:r>
+      <w:r>
+        <w:rPr>
+          <w:rFonts w:cs="B Nazanin"/>
+          <w:lang w:bidi="fa-IR"/>
+        </w:rPr>
+        <w:t>semantic-based</w:t>
+      </w:r>
+      <w:r>
+        <w:rPr>
+          <w:rFonts w:cs="B Nazanin"/>
+          <w:rtl/>
+          <w:lang w:bidi="fa-IR"/>
+        </w:rPr>
+        <w:t xml:space="preserve"> است و این روش، تلاش می کند تا بر اساس قوانین وابسته‌ به‌ زبان‌ شناسي‌  گرایش متن را استخراج کند.</w:t>
+      </w:r>
+      <w:sdt>
+        <w:sdtPr>
+          <w:rPr>
+            <w:rFonts w:cs="B Nazanin"/>
+            <w:rtl/>
+            <w:lang w:bidi="fa-IR"/>
+          </w:rPr>
+          <w:id w:val="-798601331"/>
+          <w:citation/>
+        </w:sdtPr>
+        <w:sdtContent>
+          <w:r>
+            <w:rPr>
+              <w:rFonts w:cs="B Nazanin"/>
+              <w:rtl/>
+              <w:lang w:bidi="fa-IR"/>
+            </w:rPr>
+            <w:fldChar w:fldCharType="begin"/>
+          </w:r>
+          <w:r>
+            <w:rPr>
+              <w:rFonts w:cs="B Nazanin"/>
+              <w:rtl/>
+              <w:lang w:bidi="fa-IR"/>
+            </w:rPr>
+            <w:instrText xml:space="preserve"> </w:instrText>
+          </w:r>
+          <w:r>
+            <w:rPr>
+              <w:rFonts w:cs="B Nazanin" w:hint="cs"/>
+              <w:lang w:bidi="fa-IR"/>
+            </w:rPr>
+            <w:instrText>CITATION JAB \l 1065</w:instrText>
+          </w:r>
+          <w:r>
+            <w:rPr>
+              <w:rFonts w:cs="B Nazanin"/>
+              <w:rtl/>
+              <w:lang w:bidi="fa-IR"/>
+            </w:rPr>
+            <w:instrText xml:space="preserve"> </w:instrText>
+          </w:r>
+          <w:r>
+            <w:rPr>
+              <w:rFonts w:cs="B Nazanin"/>
+              <w:rtl/>
+              <w:lang w:bidi="fa-IR"/>
+            </w:rPr>
+            <w:fldChar w:fldCharType="separate"/>
+          </w:r>
+          <w:r>
+            <w:rPr>
+              <w:rFonts w:cs="B Nazanin"/>
+              <w:noProof/>
+              <w:rtl/>
+              <w:lang w:bidi="fa-IR"/>
+            </w:rPr>
+            <w:t xml:space="preserve"> </w:t>
+          </w:r>
+          <w:r>
+            <w:rPr>
+              <w:rFonts w:cs="B Nazanin"/>
+              <w:noProof/>
+              <w:lang w:bidi="fa-IR"/>
+            </w:rPr>
+            <w:t>[1]</w:t>
+          </w:r>
+          <w:r>
+            <w:rPr>
+              <w:rFonts w:cs="B Nazanin"/>
+              <w:rtl/>
+              <w:lang w:bidi="fa-IR"/>
+            </w:rPr>
+            <w:fldChar w:fldCharType="end"/>
+          </w:r>
+        </w:sdtContent>
+      </w:sdt>
+    </w:p>
+    <w:p>
+      <w:pPr>
+        <w:widowControl/>
+        <w:bidi/>
+        <w:rPr>
+          <w:rFonts w:cs="B Nazanin"/>
+        </w:rPr>
+      </w:pPr>
+      <w:r>
+        <w:rPr>
+          <w:rFonts w:cs="B Nazanin"/>
+          <w:rtl/>
+          <w:lang w:bidi="fa-IR"/>
+        </w:rPr>
+        <w:t>این روش بر اساس منابع  دانش خارجی عمل می‌کند و برخلاف روش</w:t>
+      </w:r>
+      <w:r>
+        <w:rPr>
+          <w:rFonts w:cs="B Nazanin"/>
+          <w:rtl/>
+          <w:lang w:bidi="fa-IR"/>
+        </w:rPr>
+        <w:softHyphen/>
+      </w:r>
+      <w:r>
+        <w:rPr>
+          <w:rFonts w:cs="B Nazanin" w:hint="cs"/>
+          <w:rtl/>
+          <w:lang w:bidi="fa-IR"/>
+        </w:rPr>
+        <w:t>های</w:t>
+      </w:r>
+      <w:r>
+        <w:rPr>
+          <w:rFonts w:cs="B Nazanin"/>
+          <w:rtl/>
+          <w:lang w:bidi="fa-IR"/>
+        </w:rPr>
+        <w:t xml:space="preserve"> </w:t>
+      </w:r>
+      <w:r>
+        <w:rPr>
+          <w:rFonts w:cs="B Nazanin"/>
+          <w:lang w:bidi="fa-IR"/>
+        </w:rPr>
+        <w:t>supervised</w:t>
+      </w:r>
+      <w:r>
+        <w:rPr>
+          <w:rFonts w:cs="B Nazanin"/>
+          <w:rtl/>
+          <w:lang w:bidi="fa-IR"/>
+        </w:rPr>
+        <w:t xml:space="preserve"> شامل مرحله ی آموزش نیست.</w:t>
+      </w:r>
+    </w:p>
+    <w:p>
+      <w:pPr>
+        <w:widowControl/>
+        <w:bidi/>
+        <w:rPr>
+          <w:rFonts w:cs="B Nazanin"/>
+        </w:rPr>
+      </w:pPr>
+      <w:r>
+        <w:rPr>
+          <w:rFonts w:cs="B Nazanin"/>
+          <w:rtl/>
+          <w:lang w:bidi="fa-IR"/>
+        </w:rPr>
+        <w:t>گام های این روش به طور کلی به صورت زیر است:</w:t>
+      </w:r>
+    </w:p>
+    <w:p>
+      <w:pPr>
+        <w:widowControl/>
+        <w:numPr>
+          <w:ilvl w:val="0"/>
+          <w:numId w:val="3"/>
+        </w:numPr>
+        <w:bidi/>
+        <w:rPr>
+          <w:rFonts w:cs="B Nazanin"/>
+        </w:rPr>
+      </w:pPr>
+      <w:r>
+        <w:rPr>
+          <w:rFonts w:cs="B Nazanin"/>
+          <w:rtl/>
+          <w:lang w:bidi="fa-IR"/>
+        </w:rPr>
+        <w:t>استخراج کلمات یا عباراتی که گرایش احساسی متن را بیان می کنند.</w:t>
+      </w:r>
+    </w:p>
+    <w:p>
+      <w:pPr>
+        <w:widowControl/>
+        <w:numPr>
+          <w:ilvl w:val="0"/>
+          <w:numId w:val="2"/>
+        </w:numPr>
+        <w:bidi/>
+        <w:rPr>
+          <w:rFonts w:cs="B Nazanin"/>
+        </w:rPr>
+      </w:pPr>
+      <w:r>
+        <w:rPr>
+          <w:rFonts w:cs="B Nazanin"/>
+          <w:rtl/>
+          <w:lang w:bidi="fa-IR"/>
+        </w:rPr>
+        <w:t>تعیین گرایش این عبارات استخراج شده.</w:t>
+      </w:r>
+    </w:p>
+    <w:p>
+      <w:pPr>
+        <w:widowControl/>
+        <w:numPr>
+          <w:ilvl w:val="0"/>
+          <w:numId w:val="2"/>
+        </w:numPr>
+        <w:bidi/>
+        <w:rPr>
+          <w:rFonts w:cs="B Nazanin"/>
+        </w:rPr>
+      </w:pPr>
+      <w:r>
+        <w:rPr>
+          <w:rFonts w:cs="B Nazanin"/>
+          <w:rtl/>
+          <w:lang w:bidi="fa-IR"/>
+        </w:rPr>
+        <w:t>تعیین گرایش متن با اجتماع گرایش تک ت</w:t>
+      </w:r>
+      <w:r>
+        <w:rPr>
+          <w:rFonts w:cs="B Nazanin" w:hint="cs"/>
+          <w:rtl/>
+          <w:lang w:bidi="fa-IR"/>
+        </w:rPr>
+        <w:t>ک</w:t>
+      </w:r>
+      <w:r>
+        <w:rPr>
+          <w:rFonts w:cs="B Nazanin"/>
+          <w:rtl/>
+          <w:lang w:bidi="fa-IR"/>
+        </w:rPr>
+        <w:t xml:space="preserve"> کلمات.</w:t>
+      </w:r>
+      <w:sdt>
+        <w:sdtPr>
+          <w:rPr>
+            <w:rFonts w:cs="B Nazanin"/>
+            <w:rtl/>
+            <w:lang w:bidi="fa-IR"/>
+          </w:rPr>
+          <w:id w:val="1117336086"/>
+          <w:citation/>
+        </w:sdtPr>
+        <w:sdtContent>
+          <w:r>
+            <w:rPr>
+              <w:rFonts w:cs="B Nazanin"/>
+              <w:rtl/>
+              <w:lang w:bidi="fa-IR"/>
+            </w:rPr>
+            <w:fldChar w:fldCharType="begin"/>
+          </w:r>
+          <w:r>
+            <w:rPr>
+              <w:rFonts w:cs="B Nazanin"/>
+              <w:rtl/>
+              <w:lang w:bidi="fa-IR"/>
+            </w:rPr>
+            <w:instrText xml:space="preserve"> </w:instrText>
+          </w:r>
+          <w:r>
+            <w:rPr>
+              <w:rFonts w:cs="B Nazanin" w:hint="cs"/>
+              <w:lang w:bidi="fa-IR"/>
+            </w:rPr>
+            <w:instrText>CITATION Ont \l 1065</w:instrText>
+          </w:r>
+          <w:r>
+            <w:rPr>
+              <w:rFonts w:cs="B Nazanin"/>
+              <w:rtl/>
+              <w:lang w:bidi="fa-IR"/>
+            </w:rPr>
+            <w:instrText xml:space="preserve"> </w:instrText>
+          </w:r>
+          <w:r>
+            <w:rPr>
+              <w:rFonts w:cs="B Nazanin"/>
+              <w:rtl/>
+              <w:lang w:bidi="fa-IR"/>
+            </w:rPr>
+            <w:fldChar w:fldCharType="separate"/>
+          </w:r>
+          <w:r>
+            <w:rPr>
+              <w:rFonts w:cs="B Nazanin"/>
+              <w:noProof/>
+              <w:rtl/>
+              <w:lang w:bidi="fa-IR"/>
+            </w:rPr>
+            <w:t xml:space="preserve"> </w:t>
+          </w:r>
+          <w:r>
+            <w:rPr>
+              <w:rFonts w:cs="B Nazanin"/>
+              <w:noProof/>
+              <w:lang w:bidi="fa-IR"/>
+            </w:rPr>
+            <w:t>[4]</w:t>
+          </w:r>
+          <w:r>
+            <w:rPr>
+              <w:rFonts w:cs="B Nazanin"/>
+              <w:rtl/>
+              <w:lang w:bidi="fa-IR"/>
+            </w:rPr>
+            <w:fldChar w:fldCharType="end"/>
+          </w:r>
+        </w:sdtContent>
+      </w:sdt>
+    </w:p>
+    <w:p>
+      <w:pPr>
+        <w:widowControl/>
+        <w:bidi/>
+        <w:rPr>
+          <w:rFonts w:cs="B Nazanin"/>
+        </w:rPr>
+      </w:pPr>
+      <w:r>
+        <w:rPr>
+          <w:rFonts w:cs="B Nazanin"/>
+          <w:rtl/>
+          <w:lang w:bidi="fa-IR"/>
+        </w:rPr>
+        <w:t xml:space="preserve">روش </w:t>
+      </w:r>
+      <w:r>
+        <w:rPr>
+          <w:rFonts w:cs="B Nazanin"/>
+          <w:lang w:bidi="fa-IR"/>
+        </w:rPr>
+        <w:t>supervised learning-based</w:t>
+      </w:r>
+      <w:r>
+        <w:rPr>
+          <w:rFonts w:cs="B Nazanin"/>
+          <w:rtl/>
+          <w:lang w:bidi="fa-IR"/>
+        </w:rPr>
+        <w:t xml:space="preserve"> یا </w:t>
+      </w:r>
+      <w:r>
+        <w:rPr>
+          <w:rFonts w:cs="B Nazanin"/>
+          <w:lang w:bidi="fa-IR"/>
+        </w:rPr>
+        <w:t>machine-learning-based</w:t>
+      </w:r>
+      <w:r>
+        <w:rPr>
+          <w:rFonts w:cs="B Nazanin"/>
+          <w:rtl/>
+          <w:lang w:bidi="fa-IR"/>
+        </w:rPr>
+        <w:t xml:space="preserve"> که در آن اطلاعات زیربنایی را از داده های آموزشی یاد می گیرد که به آن امکان  </w:t>
+      </w:r>
+      <w:r>
+        <w:rPr>
+          <w:rFonts w:cs="B Nazanin" w:hint="cs"/>
+          <w:rtl/>
+          <w:lang w:bidi="fa-IR"/>
+        </w:rPr>
+        <w:t>ک</w:t>
+      </w:r>
+      <w:r>
+        <w:rPr>
+          <w:rFonts w:cs="B Nazanin"/>
+          <w:rtl/>
+          <w:lang w:bidi="fa-IR"/>
+        </w:rPr>
+        <w:t>لاس بندی داده های بدون برچسب جدید را می دهد.</w:t>
+      </w:r>
+    </w:p>
+    <w:p>
+      <w:pPr>
+        <w:widowControl/>
+        <w:bidi/>
+        <w:rPr>
+          <w:rFonts w:cs="B Nazanin"/>
+        </w:rPr>
+      </w:pPr>
+      <w:r>
+        <w:rPr>
+          <w:rFonts w:cs="B Nazanin"/>
+          <w:rtl/>
+          <w:lang w:bidi="fa-IR"/>
+        </w:rPr>
+        <w:t xml:space="preserve">این روش معمولا شامل مهندسی </w:t>
+      </w:r>
+      <w:r>
+        <w:rPr>
+          <w:rFonts w:cs="B Nazanin"/>
+          <w:lang w:bidi="fa-IR"/>
+        </w:rPr>
+        <w:t>feature</w:t>
+      </w:r>
+      <w:r>
+        <w:rPr>
+          <w:rFonts w:cs="B Nazanin"/>
+          <w:rtl/>
+          <w:lang w:bidi="fa-IR"/>
+        </w:rPr>
+        <w:t xml:space="preserve">  ها برای نمایش </w:t>
+      </w:r>
+      <w:r>
+        <w:rPr>
+          <w:rFonts w:cs="B Nazanin"/>
+          <w:lang w:bidi="fa-IR"/>
+        </w:rPr>
+        <w:t>object</w:t>
+      </w:r>
+      <w:r>
+        <w:rPr>
+          <w:rFonts w:cs="B Nazanin"/>
+          <w:rtl/>
+          <w:lang w:bidi="fa-IR"/>
+        </w:rPr>
+        <w:t xml:space="preserve"> ی که باید کلاس آن تعیین بشود و سپس استفاده از این نمایش به عنوان ورودی الگوریتم می باشد. برخی از </w:t>
+      </w:r>
+      <w:r>
+        <w:rPr>
+          <w:rFonts w:cs="B Nazanin"/>
+          <w:lang w:bidi="fa-IR"/>
+        </w:rPr>
+        <w:t>feature</w:t>
+      </w:r>
+      <w:r>
+        <w:rPr>
+          <w:rFonts w:cs="B Nazanin"/>
+          <w:rtl/>
+          <w:lang w:bidi="fa-IR"/>
+        </w:rPr>
+        <w:t xml:space="preserve"> هایی که در عقیده کاوی به کار می رود عبارت است از:</w:t>
+      </w:r>
+    </w:p>
+    <w:p>
+      <w:pPr>
+        <w:widowControl/>
+        <w:bidi/>
+        <w:rPr>
+          <w:rFonts w:cs="B Nazanin"/>
+        </w:rPr>
+      </w:pPr>
+      <w:r>
+        <w:rPr>
+          <w:rFonts w:cs="B Nazanin"/>
+          <w:rtl/>
+          <w:lang w:bidi="fa-IR"/>
+        </w:rPr>
+        <w:t>تعداد تکرار کلمات، نقش کلمات، کلمات یا عبارات احساسی  و...</w:t>
+      </w:r>
+    </w:p>
+    <w:p>
+      <w:pPr>
+        <w:widowControl/>
+        <w:bidi/>
+        <w:rPr>
+          <w:rFonts w:cs="B Nazanin"/>
+          <w:lang w:bidi="fa-IR"/>
+        </w:rPr>
+      </w:pPr>
+      <w:r>
+        <w:rPr>
+          <w:rFonts w:cs="B Nazanin"/>
+          <w:rtl/>
+          <w:lang w:bidi="fa-IR"/>
+        </w:rPr>
+        <w:t>همچنین تعداد فزاینده ای از مطالعات بر روی ترکیب موفق این دو روش وجود داشته است.</w:t>
+      </w:r>
+      <w:sdt>
+        <w:sdtPr>
+          <w:rPr>
+            <w:rFonts w:cs="B Nazanin"/>
+            <w:rtl/>
+            <w:lang w:bidi="fa-IR"/>
+          </w:rPr>
+          <w:id w:val="56450964"/>
+          <w:citation/>
+        </w:sdtPr>
+        <w:sdtContent>
+          <w:r>
+            <w:rPr>
+              <w:rFonts w:cs="B Nazanin"/>
+              <w:rtl/>
+              <w:lang w:bidi="fa-IR"/>
+            </w:rPr>
+            <w:fldChar w:fldCharType="begin"/>
+          </w:r>
+          <w:r>
+            <w:rPr>
+              <w:rFonts w:cs="B Nazanin"/>
+              <w:rtl/>
+              <w:lang w:bidi="fa-IR"/>
+            </w:rPr>
+            <w:instrText xml:space="preserve"> </w:instrText>
+          </w:r>
+          <w:r>
+            <w:rPr>
+              <w:rFonts w:cs="B Nazanin" w:hint="cs"/>
+              <w:lang w:bidi="fa-IR"/>
+            </w:rPr>
+            <w:instrText>CITATION JAB \l 1065</w:instrText>
+          </w:r>
+          <w:r>
+            <w:rPr>
+              <w:rFonts w:cs="B Nazanin"/>
+              <w:rtl/>
+              <w:lang w:bidi="fa-IR"/>
+            </w:rPr>
+            <w:instrText xml:space="preserve"> </w:instrText>
+          </w:r>
+          <w:r>
+            <w:rPr>
+              <w:rFonts w:cs="B Nazanin"/>
+              <w:rtl/>
+              <w:lang w:bidi="fa-IR"/>
+            </w:rPr>
+            <w:fldChar w:fldCharType="separate"/>
+          </w:r>
+          <w:r>
+            <w:rPr>
+              <w:rFonts w:cs="B Nazanin"/>
+              <w:noProof/>
+              <w:rtl/>
+              <w:lang w:bidi="fa-IR"/>
+            </w:rPr>
+            <w:t xml:space="preserve"> </w:t>
+          </w:r>
+          <w:r>
+            <w:rPr>
+              <w:rFonts w:cs="B Nazanin"/>
+              <w:noProof/>
+              <w:lang w:bidi="fa-IR"/>
+            </w:rPr>
+            <w:t>[1]</w:t>
+          </w:r>
+          <w:r>
+            <w:rPr>
+              <w:rFonts w:cs="B Nazanin"/>
+              <w:rtl/>
+              <w:lang w:bidi="fa-IR"/>
+            </w:rPr>
+            <w:fldChar w:fldCharType="end"/>
+          </w:r>
+        </w:sdtContent>
+      </w:sdt>
+    </w:p>
+    <w:p>
+      <w:pPr>
+        <w:widowControl/>
+        <w:bidi/>
+        <w:rPr>
+          <w:rFonts w:cs="B Nazanin"/>
+          <w:rtl/>
+          <w:lang w:bidi="fa-IR"/>
+        </w:rPr>
+      </w:pPr>
+      <w:r>
+        <w:rPr>
+          <w:rFonts w:cs="B Nazanin" w:hint="cs"/>
+          <w:rtl/>
+          <w:lang w:bidi="fa-IR"/>
+        </w:rPr>
+        <w:t xml:space="preserve">برای تشخیص عقیده، </w:t>
+      </w:r>
+      <w:r>
+        <w:rPr>
+          <w:rFonts w:cs="B Nazanin"/>
+          <w:rtl/>
+          <w:lang w:bidi="fa-IR"/>
+        </w:rPr>
+        <w:t xml:space="preserve">معمولا روش های </w:t>
+      </w:r>
+      <w:r>
+        <w:rPr>
+          <w:rFonts w:cs="B Nazanin"/>
+          <w:lang w:bidi="fa-IR"/>
+        </w:rPr>
+        <w:t>supervised</w:t>
+      </w:r>
+      <w:r>
+        <w:rPr>
+          <w:rFonts w:cs="B Nazanin" w:hint="cs"/>
+          <w:rtl/>
+          <w:lang w:bidi="fa-IR"/>
+        </w:rPr>
+        <w:t xml:space="preserve"> </w:t>
+      </w:r>
+      <w:r>
+        <w:rPr>
+          <w:rFonts w:cs="B Nazanin"/>
+          <w:rtl/>
+          <w:lang w:bidi="fa-IR"/>
+        </w:rPr>
+        <w:t xml:space="preserve">بهتر از </w:t>
+      </w:r>
+      <w:r>
+        <w:rPr>
+          <w:rFonts w:cs="B Nazanin" w:hint="cs"/>
+          <w:rtl/>
+          <w:lang w:bidi="fa-IR"/>
+        </w:rPr>
+        <w:t>ر</w:t>
+      </w:r>
+      <w:r>
+        <w:rPr>
+          <w:rFonts w:cs="B Nazanin"/>
+          <w:rtl/>
+          <w:lang w:bidi="fa-IR"/>
+        </w:rPr>
+        <w:t xml:space="preserve">وش های </w:t>
+      </w:r>
+      <w:r>
+        <w:rPr>
+          <w:rFonts w:cs="B Nazanin"/>
+          <w:lang w:bidi="fa-IR"/>
+        </w:rPr>
+        <w:t>unsupervised</w:t>
+      </w:r>
+      <w:r>
+        <w:rPr>
+          <w:rFonts w:cs="B Nazanin"/>
+          <w:rtl/>
+          <w:lang w:bidi="fa-IR"/>
+        </w:rPr>
+        <w:t xml:space="preserve"> عمل می کنند اما </w:t>
+      </w:r>
+      <w:r>
+        <w:rPr>
+          <w:rFonts w:cs="B Nazanin" w:hint="cs"/>
+          <w:rtl/>
+          <w:lang w:bidi="fa-IR"/>
+        </w:rPr>
+        <w:t>کمبود منابع با داده های برچسب دار، تحقیقات را</w:t>
+      </w:r>
+      <w:r>
+        <w:rPr>
+          <w:rFonts w:cs="B Nazanin"/>
+          <w:rtl/>
+          <w:lang w:bidi="fa-IR"/>
+        </w:rPr>
+        <w:t xml:space="preserve"> به سمت توسعه ی روش های </w:t>
+      </w:r>
+      <w:r>
+        <w:rPr>
+          <w:rFonts w:cs="B Nazanin"/>
+          <w:lang w:bidi="fa-IR"/>
+        </w:rPr>
+        <w:t xml:space="preserve">semisupervised </w:t>
+      </w:r>
+      <w:r>
+        <w:rPr>
+          <w:rFonts w:cs="B Nazanin" w:hint="cs"/>
+          <w:rtl/>
+          <w:lang w:bidi="fa-IR"/>
+        </w:rPr>
+        <w:t xml:space="preserve"> </w:t>
+      </w:r>
+      <w:r>
+        <w:rPr>
+          <w:rFonts w:cs="B Nazanin"/>
+          <w:rtl/>
+          <w:lang w:bidi="fa-IR"/>
+        </w:rPr>
+        <w:t xml:space="preserve">یا </w:t>
+      </w:r>
+      <w:r>
+        <w:rPr>
+          <w:rFonts w:cs="B Nazanin"/>
+          <w:lang w:bidi="fa-IR"/>
+        </w:rPr>
+        <w:t xml:space="preserve">unsupervised </w:t>
+      </w:r>
+      <w:r>
+        <w:rPr>
+          <w:rFonts w:cs="B Nazanin" w:hint="cs"/>
+          <w:rtl/>
+          <w:lang w:bidi="fa-IR"/>
+        </w:rPr>
+        <w:t xml:space="preserve"> </w:t>
+      </w:r>
+      <w:r>
+        <w:rPr>
+          <w:rFonts w:cs="B Nazanin"/>
+          <w:rtl/>
+          <w:lang w:bidi="fa-IR"/>
+        </w:rPr>
+        <w:t>م</w:t>
+      </w:r>
+      <w:r>
+        <w:rPr>
+          <w:rFonts w:cs="B Nazanin" w:hint="cs"/>
+          <w:rtl/>
+          <w:lang w:bidi="fa-IR"/>
+        </w:rPr>
+        <w:t>تم</w:t>
+      </w:r>
+      <w:r>
+        <w:rPr>
+          <w:rFonts w:cs="B Nazanin"/>
+          <w:rtl/>
+          <w:lang w:bidi="fa-IR"/>
+        </w:rPr>
+        <w:t>ایل کرده است.</w:t>
+      </w:r>
+      <w:sdt>
+        <w:sdtPr>
+          <w:rPr>
+            <w:rFonts w:cs="B Nazanin"/>
+            <w:rtl/>
+            <w:lang w:bidi="fa-IR"/>
+          </w:rPr>
+          <w:id w:val="-776800146"/>
+          <w:citation/>
+        </w:sdtPr>
+        <w:sdtContent>
+          <w:r>
+            <w:rPr>
+              <w:rFonts w:cs="B Nazanin"/>
+              <w:rtl/>
+              <w:lang w:bidi="fa-IR"/>
+            </w:rPr>
+            <w:fldChar w:fldCharType="begin"/>
+          </w:r>
+          <w:r>
+            <w:rPr>
+              <w:rFonts w:cs="B Nazanin"/>
+              <w:lang w:bidi="fa-IR"/>
+            </w:rPr>
+            <w:instrText xml:space="preserve">CITATION Are \l 1065 </w:instrText>
+          </w:r>
+          <w:r>
+            <w:rPr>
+              <w:rFonts w:cs="B Nazanin"/>
+              <w:rtl/>
+              <w:lang w:bidi="fa-IR"/>
+            </w:rPr>
+            <w:fldChar w:fldCharType="separate"/>
+          </w:r>
+          <w:r>
+            <w:rPr>
+              <w:rFonts w:cs="B Nazanin"/>
+              <w:noProof/>
+              <w:rtl/>
+              <w:lang w:bidi="fa-IR"/>
+            </w:rPr>
+            <w:t xml:space="preserve"> </w:t>
+          </w:r>
+          <w:r>
+            <w:rPr>
+              <w:rFonts w:cs="B Nazanin"/>
+              <w:noProof/>
+              <w:lang w:bidi="fa-IR"/>
+            </w:rPr>
+            <w:t>[2]</w:t>
+          </w:r>
+          <w:r>
+            <w:rPr>
+              <w:rFonts w:cs="B Nazanin"/>
+              <w:rtl/>
+              <w:lang w:bidi="fa-IR"/>
+            </w:rPr>
+            <w:fldChar w:fldCharType="end"/>
+          </w:r>
+        </w:sdtContent>
+      </w:sdt>
     </w:p>
     <w:p>
       <w:pPr>
@@ -398,10 +1271,11 @@
       </w:r>
       <w:r>
         <w:rPr>
-          <w:rFonts w:cs="B Nazanin"/>
-          <w:lang w:bidi="fa-IR"/>
-        </w:rPr>
-        <w:t>review</w:t>
+          <w:rFonts w:cs="B Nazanin" w:hint="cs"/>
+          <w:rtl/>
+          <w:lang w:bidi="fa-IR"/>
+        </w:rPr>
+        <w:t xml:space="preserve"> نظرات</w:t>
       </w:r>
       <w:r>
         <w:rPr>
@@ -1167,7 +2041,23 @@
           <w:rtl/>
           <w:lang w:bidi="fa-IR"/>
         </w:rPr>
-        <w:t xml:space="preserve"> پنجتایی عقیده </w:t>
+        <w:t xml:space="preserve"> </w:t>
+      </w:r>
+      <w:r>
+        <w:rPr>
+          <w:rFonts w:cs="B Nazanin" w:hint="cs"/>
+          <w:rtl/>
+          <w:lang w:bidi="fa-IR"/>
+        </w:rPr>
+        <w:t>تاپل</w:t>
+      </w:r>
+      <w:r>
+        <w:rPr>
+          <w:rFonts w:cs="B Nazanin" w:hint="cs"/>
+          <w:rtl/>
+          <w:lang w:bidi="fa-IR"/>
+        </w:rPr>
+        <w:t xml:space="preserve"> عقیده </w:t>
       </w:r>
       <w:r>
         <w:rPr>
@@ -1417,19 +2307,19 @@
       </w:r>
       <w:r>
         <w:rPr>
-          <w:rFonts w:cs="B Nazanin" w:hint="cs"/>
-          <w:rtl/>
-          <w:lang w:bidi="fa-IR"/>
-        </w:rPr>
-        <w:t>ریزدانه تر</w:t>
-      </w:r>
-      <w:r>
-        <w:rPr>
-          <w:rFonts w:cs="B Nazanin"/>
-          <w:rtl/>
-          <w:lang w:bidi="fa-IR"/>
-        </w:rPr>
-        <w:t xml:space="preserve"> آن را </w:t>
+          <w:rFonts w:cs="B Nazanin"/>
+          <w:rtl/>
+          <w:lang w:bidi="fa-IR"/>
+        </w:rPr>
+        <w:t xml:space="preserve">دقیق و جزئی تر </w:t>
+      </w:r>
+      <w:r>
+        <w:rPr>
+          <w:rFonts w:cs="B Nazanin"/>
+          <w:rtl/>
+          <w:lang w:bidi="fa-IR"/>
+        </w:rPr>
+        <w:t xml:space="preserve">آن را </w:t>
       </w:r>
       <w:r>
         <w:rPr>
@@ -1471,6 +2361,7 @@
           <w:rtl/>
           <w:lang w:bidi="ar-SA"/>
         </w:rPr>
+        <w:lastRenderedPageBreak/>
         <w:t>تحلیل هایی که ریز دانه</w:t>
       </w:r>
       <w:r>
@@ -1670,661 +2561,22 @@
         <w:pStyle w:val="Heading"/>
         <w:bidi/>
         <w:rPr>
-          <w:rStyle w:val="Heading1Char"/>
-          <w:rFonts w:cs="B Nazanin"/>
-        </w:rPr>
-      </w:pPr>
-      <w:r>
-        <w:rPr>
-          <w:rStyle w:val="Heading1Char"/>
-          <w:rFonts w:cs="B Nazanin" w:hint="cs"/>
-          <w:rtl/>
-          <w:lang w:bidi="ar-SA"/>
-        </w:rPr>
-        <w:t>فرایند عقیده کاوی</w:t>
-      </w:r>
-    </w:p>
-    <w:p>
-      <w:pPr>
-        <w:pStyle w:val="Standarduser"/>
-        <w:bidi/>
-        <w:rPr>
           <w:rFonts w:ascii="Calibri Light" w:eastAsia="F" w:hAnsi="Calibri Light" w:cs="B Nazanin"/>
           <w:color w:val="2E74B5"/>
           <w:sz w:val="32"/>
           <w:szCs w:val="29"/>
           <w:rtl/>
-          <w:lang w:bidi="fa-IR"/>
-        </w:rPr>
-      </w:pPr>
-      <w:r>
-        <w:rPr>
-          <w:rFonts w:ascii="Calibri Light" w:eastAsia="F" w:hAnsi="Calibri Light" w:cs="B Nazanin" w:hint="cs"/>
-          <w:color w:val="2E74B5"/>
-          <w:sz w:val="32"/>
-          <w:szCs w:val="29"/>
-          <w:rtl/>
-          <w:lang w:bidi="fa-IR"/>
-        </w:rPr>
-        <w:t>1)</w:t>
-      </w:r>
-      <w:r>
-        <w:rPr>
-          <w:rFonts w:ascii="Calibri Light" w:eastAsia="F" w:hAnsi="Calibri Light" w:cs="B Nazanin"/>
-          <w:color w:val="2E74B5"/>
-          <w:sz w:val="32"/>
-          <w:szCs w:val="29"/>
-          <w:rtl/>
-          <w:lang w:bidi="fa-IR"/>
-        </w:rPr>
-        <w:t>جمع آوری داده ها</w:t>
-      </w:r>
-      <w:r>
-        <w:rPr>
-          <w:rFonts w:ascii="Calibri Light" w:eastAsia="F" w:hAnsi="Calibri Light" w:cs="B Nazanin" w:hint="cs"/>
-          <w:color w:val="2E74B5"/>
-          <w:sz w:val="32"/>
-          <w:szCs w:val="29"/>
-          <w:rtl/>
-          <w:lang w:bidi="fa-IR"/>
-        </w:rPr>
-        <w:t xml:space="preserve"> </w:t>
-      </w:r>
-    </w:p>
-    <w:p>
-      <w:pPr>
-        <w:pStyle w:val="Standarduser"/>
-        <w:bidi/>
-        <w:rPr>
-          <w:rFonts w:cs="B Nazanin"/>
-          <w:lang w:bidi="fa-IR"/>
-        </w:rPr>
-      </w:pPr>
-      <w:r>
-        <w:rPr>
+        </w:rPr>
+      </w:pPr>
+      <w:r>
+        <w:rPr>
+          <w:rStyle w:val="Heading1Char"/>
           <w:rFonts w:cs="B Nazanin" w:hint="cs"/>
           <w:rtl/>
-          <w:lang w:bidi="fa-IR"/>
-        </w:rPr>
-        <w:t xml:space="preserve">گام اول برای فرایند عقیده کاوی جمع آوری داده ها است و شامل به دست آوردن مجموعه داده هایی است که می خواهیم برای یافتن عقیده ها کاوش کنیم. </w:t>
-      </w:r>
-      <w:r>
-        <w:rPr>
-          <w:rFonts w:cs="B Nazanin" w:hint="cs"/>
-          <w:rtl/>
-          <w:lang w:bidi="fa-IR"/>
-        </w:rPr>
-        <w:t xml:space="preserve">به طور کلی </w:t>
-      </w:r>
-      <w:r>
-        <w:rPr>
-          <w:rFonts w:cs="B Nazanin" w:hint="cs"/>
-          <w:rtl/>
-          <w:lang w:bidi="fa-IR"/>
-        </w:rPr>
-        <w:t>دو روش برای</w:t>
-      </w:r>
-      <w:r>
-        <w:rPr>
-          <w:rFonts w:cs="B Nazanin" w:hint="cs"/>
-          <w:rtl/>
-          <w:lang w:bidi="fa-IR"/>
-        </w:rPr>
-        <w:t xml:space="preserve"> </w:t>
-      </w:r>
-      <w:r>
-        <w:rPr>
-          <w:rFonts w:cs="B Nazanin"/>
-          <w:rtl/>
-          <w:lang w:bidi="fa-IR"/>
-        </w:rPr>
-        <w:t>به دست آوردن</w:t>
-      </w:r>
-      <w:r>
-        <w:rPr>
-          <w:rFonts w:cs="B Nazanin" w:hint="cs"/>
-          <w:rtl/>
-          <w:lang w:bidi="fa-IR"/>
-        </w:rPr>
-        <w:t xml:space="preserve"> داده ها از وب سایت ها </w:t>
-      </w:r>
-      <w:r>
-        <w:rPr>
-          <w:rFonts w:cs="B Nazanin" w:hint="cs"/>
-          <w:rtl/>
-          <w:lang w:bidi="fa-IR"/>
-        </w:rPr>
-        <w:t>وجود دارد:</w:t>
-      </w:r>
-    </w:p>
-    <w:p>
-      <w:pPr>
-        <w:pStyle w:val="Standarduser"/>
-        <w:bidi/>
-        <w:rPr>
-          <w:rFonts w:cs="B Nazanin"/>
-          <w:rtl/>
-          <w:lang w:bidi="fa-IR"/>
-        </w:rPr>
-      </w:pPr>
-      <w:r>
-        <w:rPr>
-          <w:rFonts w:cs="B Nazanin" w:hint="cs"/>
-          <w:rtl/>
-          <w:lang w:bidi="fa-IR"/>
-        </w:rPr>
-        <w:t xml:space="preserve"> 1- از طریق </w:t>
-      </w:r>
-      <w:r>
-        <w:rPr>
-          <w:rFonts w:cs="B Nazanin" w:hint="eastAsia"/>
-          <w:lang w:bidi="fa-IR"/>
-        </w:rPr>
-        <w:t>Application</w:t>
-      </w:r>
-      <w:r>
-        <w:rPr>
-          <w:rFonts w:cs="B Nazanin"/>
-          <w:lang w:bidi="fa-IR"/>
-        </w:rPr>
-        <w:t xml:space="preserve"> </w:t>
-      </w:r>
-      <w:r>
-        <w:rPr>
-          <w:rFonts w:cs="B Nazanin" w:hint="eastAsia"/>
-          <w:lang w:bidi="fa-IR"/>
-        </w:rPr>
-        <w:t>Programming Interface</w:t>
-      </w:r>
-      <w:r>
-        <w:rPr>
-          <w:rFonts w:cs="B Nazanin" w:hint="cs"/>
-          <w:rtl/>
-          <w:lang w:bidi="fa-IR"/>
-        </w:rPr>
-        <w:t xml:space="preserve"> سایت ، مانند</w:t>
-      </w:r>
-      <w:r>
-        <w:rPr>
-          <w:rFonts w:cs="B Nazanin"/>
-          <w:lang w:bidi="fa-IR"/>
-        </w:rPr>
-        <w:t xml:space="preserve"> API </w:t>
-      </w:r>
-      <w:r>
-        <w:rPr>
-          <w:rFonts w:cs="B Nazanin" w:hint="cs"/>
-          <w:rtl/>
-          <w:lang w:bidi="fa-IR"/>
-        </w:rPr>
-        <w:t>توی</w:t>
-      </w:r>
-      <w:r>
-        <w:rPr>
-          <w:rFonts w:cs="B Nazanin" w:hint="cs"/>
-          <w:rtl/>
-          <w:lang w:bidi="fa-IR"/>
-        </w:rPr>
-        <w:t>ی</w:t>
-      </w:r>
-      <w:r>
-        <w:rPr>
-          <w:rFonts w:cs="B Nazanin" w:hint="cs"/>
-          <w:rtl/>
-          <w:lang w:bidi="fa-IR"/>
-        </w:rPr>
-        <w:t>تر</w:t>
-      </w:r>
-    </w:p>
-    <w:p>
-      <w:pPr>
-        <w:pStyle w:val="Standarduser"/>
-        <w:bidi/>
-        <w:rPr>
-          <w:rFonts w:cs="B Nazanin"/>
-          <w:rtl/>
-          <w:lang w:bidi="fa-IR"/>
-        </w:rPr>
-      </w:pPr>
-      <w:r>
-        <w:rPr>
-          <w:rFonts w:cs="B Nazanin" w:hint="cs"/>
-          <w:rtl/>
-          <w:lang w:bidi="fa-IR"/>
-        </w:rPr>
-        <w:t xml:space="preserve">2- استفاده از </w:t>
-      </w:r>
-      <w:r>
-        <w:rPr>
-          <w:rFonts w:cs="B Nazanin"/>
-          <w:lang w:bidi="fa-IR"/>
-        </w:rPr>
-        <w:t>web crawler</w:t>
-      </w:r>
-      <w:r>
-        <w:rPr>
-          <w:rFonts w:cs="B Nazanin" w:hint="cs"/>
-          <w:rtl/>
-          <w:lang w:bidi="fa-IR"/>
-        </w:rPr>
-        <w:t xml:space="preserve"> ها برای به دست آوردن داده ها از سایت های مورد نظر</w:t>
-      </w:r>
-    </w:p>
-    <w:p>
-      <w:pPr>
-        <w:pStyle w:val="Standarduser"/>
-        <w:bidi/>
-        <w:rPr>
-          <w:rFonts w:cs="B Nazanin"/>
-          <w:rtl/>
-          <w:lang w:bidi="fa-IR"/>
-        </w:rPr>
-      </w:pPr>
-      <w:r>
-        <w:rPr>
-          <w:rFonts w:cs="B Nazanin" w:hint="cs"/>
-          <w:rtl/>
-          <w:lang w:bidi="fa-IR"/>
-        </w:rPr>
-        <w:t xml:space="preserve">هردو این روش ها فواید و مشکلاتی دارند و </w:t>
-      </w:r>
-      <w:r>
-        <w:rPr>
-          <w:rFonts w:cs="B Nazanin"/>
-          <w:lang w:bidi="fa-IR"/>
-        </w:rPr>
-        <w:t>trade-off</w:t>
-      </w:r>
-      <w:r>
-        <w:rPr>
-          <w:rFonts w:cs="B Nazanin"/>
-          <w:lang w:bidi="fa-IR"/>
-        </w:rPr>
-        <w:t xml:space="preserve"> </w:t>
-      </w:r>
-      <w:r>
-        <w:rPr>
-          <w:rFonts w:cs="B Nazanin" w:hint="cs"/>
-          <w:rtl/>
-          <w:lang w:bidi="fa-IR"/>
-        </w:rPr>
-        <w:t>های</w:t>
-      </w:r>
-      <w:r>
-        <w:rPr>
-          <w:rFonts w:cs="B Nazanin" w:hint="cs"/>
-          <w:rtl/>
-          <w:lang w:bidi="fa-IR"/>
-        </w:rPr>
-        <w:t xml:space="preserve">ی </w:t>
-      </w:r>
-      <w:r>
-        <w:rPr>
-          <w:rFonts w:cs="B Nazanin" w:hint="cs"/>
-          <w:rtl/>
-          <w:lang w:bidi="fa-IR"/>
-        </w:rPr>
-        <w:t xml:space="preserve">برای استفاده از هرکدام </w:t>
-      </w:r>
-      <w:r>
-        <w:rPr>
-          <w:rFonts w:cs="B Nazanin" w:hint="cs"/>
-          <w:rtl/>
-          <w:lang w:bidi="fa-IR"/>
-        </w:rPr>
-        <w:t xml:space="preserve"> وجود دارد</w:t>
-      </w:r>
-    </w:p>
-    <w:p>
-      <w:pPr>
-        <w:pStyle w:val="Standarduser"/>
-        <w:bidi/>
-        <w:rPr>
-          <w:rFonts w:cs="B Nazanin"/>
-          <w:rtl/>
-          <w:lang w:bidi="fa-IR"/>
-        </w:rPr>
-      </w:pPr>
-      <w:r>
-        <w:rPr>
-          <w:rFonts w:cs="B Nazanin" w:hint="cs"/>
-          <w:rtl/>
-          <w:lang w:bidi="fa-IR"/>
-        </w:rPr>
-        <w:t xml:space="preserve">با استفاده از روش مبتنی بر </w:t>
-      </w:r>
-      <w:r>
-        <w:rPr>
-          <w:rFonts w:cs="B Nazanin"/>
-          <w:lang w:bidi="fa-IR"/>
-        </w:rPr>
-        <w:t>API</w:t>
-      </w:r>
-      <w:r>
-        <w:rPr>
-          <w:rFonts w:cs="B Nazanin" w:hint="cs"/>
-          <w:rtl/>
-          <w:lang w:bidi="fa-IR"/>
-        </w:rPr>
-        <w:t xml:space="preserve"> پیاده سازی آ</w:t>
-      </w:r>
-      <w:r>
-        <w:rPr>
-          <w:rFonts w:cs="B Nazanin" w:hint="cs"/>
-          <w:rtl/>
-          <w:lang w:bidi="fa-IR"/>
-        </w:rPr>
-        <w:t>سان</w:t>
-      </w:r>
-      <w:r>
-        <w:rPr>
-          <w:rFonts w:cs="B Nazanin"/>
-          <w:rtl/>
-          <w:lang w:bidi="fa-IR"/>
-        </w:rPr>
-        <w:softHyphen/>
-      </w:r>
-      <w:r>
-        <w:rPr>
-          <w:rFonts w:cs="B Nazanin" w:hint="cs"/>
-          <w:rtl/>
-          <w:lang w:bidi="fa-IR"/>
-        </w:rPr>
-        <w:t>تر</w:t>
-      </w:r>
-      <w:r>
-        <w:rPr>
-          <w:rFonts w:cs="B Nazanin" w:hint="cs"/>
-          <w:rtl/>
-          <w:lang w:bidi="fa-IR"/>
-        </w:rPr>
-        <w:t xml:space="preserve"> است.</w:t>
-      </w:r>
-      <w:r>
-        <w:rPr>
-          <w:rFonts w:cs="B Nazanin" w:hint="cs"/>
-          <w:rtl/>
-          <w:lang w:bidi="fa-IR"/>
-        </w:rPr>
-        <w:t xml:space="preserve"> </w:t>
-      </w:r>
-      <w:r>
-        <w:rPr>
-          <w:rFonts w:cs="B Nazanin" w:hint="cs"/>
-          <w:rtl/>
-          <w:lang w:bidi="fa-IR"/>
-        </w:rPr>
-        <w:t xml:space="preserve">اما این </w:t>
-      </w:r>
-      <w:r>
-        <w:rPr>
-          <w:rFonts w:cs="B Nazanin" w:hint="cs"/>
-          <w:rtl/>
-          <w:lang w:bidi="fa-IR"/>
-        </w:rPr>
-        <w:t xml:space="preserve">روش ممکن است </w:t>
-      </w:r>
-      <w:r>
-        <w:rPr>
-          <w:rFonts w:cs="B Nazanin" w:hint="cs"/>
-          <w:rtl/>
-          <w:lang w:bidi="fa-IR"/>
-        </w:rPr>
-        <w:t>محدودیت هایی</w:t>
-      </w:r>
-      <w:r>
-        <w:rPr>
-          <w:rFonts w:cs="B Nazanin" w:hint="cs"/>
-          <w:rtl/>
-          <w:lang w:bidi="fa-IR"/>
-        </w:rPr>
-        <w:t xml:space="preserve"> داشته باشد</w:t>
-      </w:r>
-      <w:r>
-        <w:rPr>
-          <w:rFonts w:cs="B Nazanin" w:hint="cs"/>
-          <w:rtl/>
-          <w:lang w:bidi="fa-IR"/>
-        </w:rPr>
-        <w:t>. مثلا سرعت خواندن داده ها توسط کلاینت در</w:t>
-      </w:r>
-      <w:r>
-        <w:rPr>
-          <w:rFonts w:cs="B Nazanin"/>
-          <w:lang w:bidi="fa-IR"/>
-        </w:rPr>
-        <w:t>API</w:t>
-      </w:r>
-      <w:r>
-        <w:rPr>
-          <w:rFonts w:cs="B Nazanin" w:hint="cs"/>
-          <w:rtl/>
-          <w:lang w:bidi="fa-IR"/>
-        </w:rPr>
-        <w:t>های</w:t>
-      </w:r>
-      <w:r>
-        <w:rPr>
-          <w:rFonts w:cs="B Nazanin" w:hint="cs"/>
-          <w:rtl/>
-          <w:lang w:bidi="fa-IR"/>
-        </w:rPr>
-        <w:t xml:space="preserve"> توی</w:t>
-      </w:r>
-      <w:r>
-        <w:rPr>
-          <w:rFonts w:cs="B Nazanin" w:hint="cs"/>
-          <w:rtl/>
-          <w:lang w:bidi="fa-IR"/>
-        </w:rPr>
-        <w:t>ی</w:t>
-      </w:r>
-      <w:r>
-        <w:rPr>
-          <w:rFonts w:cs="B Nazanin" w:hint="cs"/>
-          <w:rtl/>
-          <w:lang w:bidi="fa-IR"/>
-        </w:rPr>
-        <w:t xml:space="preserve">تر محدود است. </w:t>
-      </w:r>
-      <w:r>
-        <w:rPr>
-          <w:rFonts w:cs="B Nazanin"/>
-          <w:rtl/>
-          <w:lang w:bidi="fa-IR"/>
-        </w:rPr>
-        <w:t xml:space="preserve">البته </w:t>
-      </w:r>
-      <w:r>
-        <w:rPr>
-          <w:rFonts w:cs="B Nazanin" w:hint="cs"/>
-          <w:rtl/>
-          <w:lang w:bidi="fa-IR"/>
-        </w:rPr>
-        <w:t>این روش نیاز به وجود</w:t>
-      </w:r>
-      <w:r>
-        <w:rPr>
-          <w:rFonts w:cs="B Nazanin" w:hint="cs"/>
-          <w:rtl/>
-          <w:lang w:bidi="fa-IR"/>
-        </w:rPr>
-        <w:t xml:space="preserve"> </w:t>
-      </w:r>
-      <w:r>
-        <w:rPr>
-          <w:rFonts w:cs="B Nazanin"/>
-          <w:lang w:bidi="fa-IR"/>
-        </w:rPr>
-        <w:t>API</w:t>
-      </w:r>
-      <w:r>
-        <w:rPr>
-          <w:rFonts w:cs="B Nazanin" w:hint="cs"/>
-          <w:rtl/>
-          <w:lang w:bidi="fa-IR"/>
-        </w:rPr>
-        <w:t xml:space="preserve"> </w:t>
-      </w:r>
-      <w:r>
-        <w:rPr>
-          <w:rFonts w:cs="B Nazanin" w:hint="cs"/>
-          <w:rtl/>
-          <w:lang w:bidi="fa-IR"/>
-        </w:rPr>
-        <w:t xml:space="preserve">های مورد نظر </w:t>
-      </w:r>
-      <w:r>
-        <w:rPr>
-          <w:rFonts w:cs="B Nazanin" w:hint="cs"/>
-          <w:rtl/>
-          <w:lang w:bidi="fa-IR"/>
-        </w:rPr>
-        <w:t xml:space="preserve">در آن وب سایت دارد و تمامی </w:t>
-      </w:r>
-      <w:r>
-        <w:rPr>
-          <w:rFonts w:cs="B Nazanin" w:hint="cs"/>
-          <w:rtl/>
-          <w:lang w:bidi="fa-IR"/>
-        </w:rPr>
-        <w:t xml:space="preserve">وب سایت ها آن </w:t>
-      </w:r>
-      <w:r>
-        <w:rPr>
-          <w:rFonts w:cs="B Nazanin" w:hint="cs"/>
-          <w:rtl/>
-          <w:lang w:bidi="fa-IR"/>
-        </w:rPr>
-        <w:t xml:space="preserve">ها </w:t>
-      </w:r>
-      <w:r>
-        <w:rPr>
-          <w:rFonts w:cs="B Nazanin" w:hint="cs"/>
-          <w:rtl/>
-          <w:lang w:bidi="fa-IR"/>
-        </w:rPr>
-        <w:t xml:space="preserve">را فراهم نمی کنند و حتی در صورت وجود آن ممکن است همه ی کاربرد های مورد نیاز </w:t>
-      </w:r>
-      <w:r>
-        <w:rPr>
-          <w:rFonts w:cs="B Nazanin" w:hint="cs"/>
-          <w:rtl/>
-          <w:lang w:bidi="fa-IR"/>
-        </w:rPr>
-        <w:t>ما</w:t>
-      </w:r>
-      <w:r>
-        <w:rPr>
-          <w:rFonts w:cs="B Nazanin" w:hint="cs"/>
-          <w:rtl/>
-          <w:lang w:bidi="fa-IR"/>
-        </w:rPr>
-        <w:t xml:space="preserve">، </w:t>
-      </w:r>
-      <w:r>
-        <w:rPr>
-          <w:rFonts w:cs="B Nazanin" w:hint="cs"/>
-          <w:rtl/>
-          <w:lang w:bidi="fa-IR"/>
-        </w:rPr>
-        <w:t>موجود نباشد.</w:t>
-      </w:r>
-    </w:p>
-    <w:p>
-      <w:pPr>
-        <w:pStyle w:val="Standarduser"/>
-        <w:bidi/>
-        <w:rPr>
-          <w:rFonts w:cs="B Nazanin"/>
-          <w:rtl/>
-          <w:lang w:bidi="fa-IR"/>
-        </w:rPr>
-      </w:pPr>
-      <w:r>
-        <w:rPr>
-          <w:rFonts w:cs="B Nazanin" w:hint="cs"/>
-          <w:rtl/>
-          <w:lang w:bidi="fa-IR"/>
-        </w:rPr>
-        <w:t xml:space="preserve">پیاده سازی روش های </w:t>
-      </w:r>
-      <w:r>
-        <w:rPr>
-          <w:rFonts w:cs="B Nazanin"/>
-          <w:lang w:bidi="fa-IR"/>
-        </w:rPr>
-        <w:t>crawler-based</w:t>
-      </w:r>
-      <w:r>
-        <w:rPr>
-          <w:rFonts w:cs="B Nazanin" w:hint="cs"/>
-          <w:rtl/>
-          <w:lang w:bidi="fa-IR"/>
-        </w:rPr>
-        <w:t xml:space="preserve"> سخت تر است اما این روش ها مزیت نامحدود بودن را دارند.</w:t>
-      </w:r>
-      <w:sdt>
-        <w:sdtPr>
-          <w:rPr>
-            <w:rFonts w:cs="B Nazanin" w:hint="cs"/>
-            <w:rtl/>
-            <w:lang w:bidi="fa-IR"/>
-          </w:rPr>
-          <w:id w:val="-293224087"/>
-          <w:citation/>
-        </w:sdtPr>
-        <w:sdtEndPr/>
-        <w:sdtContent>
-          <w:r>
-            <w:rPr>
-              <w:rFonts w:cs="B Nazanin"/>
-              <w:rtl/>
-              <w:lang w:bidi="fa-IR"/>
-            </w:rPr>
-            <w:fldChar w:fldCharType="begin"/>
-          </w:r>
-          <w:r>
-            <w:rPr>
-              <w:rFonts w:cs="B Nazanin"/>
-              <w:lang w:bidi="fa-IR"/>
-            </w:rPr>
-            <w:instrText xml:space="preserve"> CITATION JAB \l 1033 </w:instrText>
-          </w:r>
-          <w:r>
-            <w:rPr>
-              <w:rFonts w:cs="B Nazanin"/>
-              <w:rtl/>
-              <w:lang w:bidi="fa-IR"/>
-            </w:rPr>
-            <w:fldChar w:fldCharType="separate"/>
-          </w:r>
-          <w:r>
-            <w:rPr>
-              <w:rFonts w:cs="B Nazanin"/>
-              <w:noProof/>
-              <w:lang w:bidi="fa-IR"/>
-            </w:rPr>
-            <w:t xml:space="preserve"> </w:t>
-          </w:r>
-          <w:r>
-            <w:rPr>
-              <w:rFonts w:cs="B Nazanin"/>
-              <w:noProof/>
-              <w:lang w:bidi="fa-IR"/>
-            </w:rPr>
-            <w:t>[1]</w:t>
-          </w:r>
-          <w:r>
-            <w:rPr>
-              <w:rFonts w:cs="B Nazanin"/>
-              <w:rtl/>
-              <w:lang w:bidi="fa-IR"/>
-            </w:rPr>
-            <w:fldChar w:fldCharType="end"/>
-          </w:r>
-        </w:sdtContent>
-      </w:sdt>
+          <w:lang w:bidi="ar-SA"/>
+        </w:rPr>
+        <w:t>فرایند عقیده کاوی</w:t>
+      </w:r>
     </w:p>
     <w:p>
       <w:pPr>
@@ -2344,7 +2596,6 @@
           <w:rtl/>
           <w:lang w:bidi="fa-IR"/>
         </w:rPr>
-        <w:lastRenderedPageBreak/>
         <w:t xml:space="preserve"> </w:t>
       </w:r>
       <w:r>
@@ -3471,982 +3722,38 @@
         <w:bidi/>
         <w:rPr>
           <w:rStyle w:val="Heading1Char"/>
-          <w:rFonts w:cs="Adobe Devanagari"/>
-          <w:sz w:val="24"/>
-          <w:szCs w:val="24"/>
-          <w:rtl/>
-          <w:cs/>
-        </w:rPr>
-      </w:pPr>
-      <w:r>
-        <w:rPr>
-          <w:rStyle w:val="Heading1Char"/>
-          <w:rFonts w:cs="B Nazanin"/>
-          <w:sz w:val="24"/>
-          <w:szCs w:val="24"/>
-          <w:rtl/>
-          <w:lang w:bidi="ar-SA"/>
-        </w:rPr>
-        <w:t>راهبرد های مختلف</w:t>
-      </w:r>
-      <w:r>
-        <w:rPr>
-          <w:rStyle w:val="Heading1Char"/>
-          <w:rFonts w:cs="B Nazanin"/>
-          <w:sz w:val="24"/>
-          <w:szCs w:val="24"/>
-          <w:rtl/>
-          <w:cs/>
-        </w:rPr>
-        <w:t>:</w:t>
-      </w:r>
-    </w:p>
-    <w:p>
-      <w:pPr>
-        <w:pStyle w:val="Standarduser"/>
-        <w:bidi/>
-        <w:rPr>
-          <w:rFonts w:cs="B Nazanin"/>
-        </w:rPr>
-      </w:pPr>
-      <w:r>
-        <w:rPr>
-          <w:rFonts w:cs="B Nazanin"/>
-          <w:rtl/>
-          <w:lang w:bidi="fa-IR"/>
-        </w:rPr>
-        <w:t>دو روش اساسی برای انجام فرایند اصلی عقیده کاوی وجود دارد .</w:t>
-      </w:r>
-    </w:p>
-    <w:p>
-      <w:pPr>
-        <w:pStyle w:val="Standarduser"/>
-        <w:bidi/>
-        <w:rPr>
-          <w:rFonts w:cs="B Nazanin"/>
-        </w:rPr>
-      </w:pPr>
-      <w:r>
-        <w:rPr>
-          <w:rFonts w:cs="B Nazanin"/>
-          <w:rtl/>
-          <w:lang w:bidi="fa-IR"/>
-        </w:rPr>
-        <w:t xml:space="preserve"> روش </w:t>
-      </w:r>
-      <w:r>
-        <w:rPr>
-          <w:rFonts w:cs="B Nazanin"/>
-          <w:lang w:bidi="fa-IR"/>
-        </w:rPr>
-        <w:t>unsupervised lexicon-based :</w:t>
-      </w:r>
-    </w:p>
-    <w:p>
-      <w:pPr>
-        <w:pStyle w:val="Standarduser"/>
-        <w:bidi/>
-        <w:rPr>
-          <w:rFonts w:cs="B Nazanin"/>
-        </w:rPr>
-      </w:pPr>
-      <w:r>
-        <w:rPr>
-          <w:rFonts w:cs="B Nazanin"/>
-          <w:rtl/>
-          <w:lang w:bidi="fa-IR"/>
-        </w:rPr>
-        <w:t xml:space="preserve">نام دیگر آن </w:t>
-      </w:r>
-      <w:r>
-        <w:rPr>
-          <w:rFonts w:cs="B Nazanin"/>
-          <w:lang w:bidi="fa-IR"/>
-        </w:rPr>
-        <w:t>semantic-based</w:t>
-      </w:r>
-      <w:r>
-        <w:rPr>
-          <w:rFonts w:cs="B Nazanin"/>
-          <w:rtl/>
-          <w:lang w:bidi="fa-IR"/>
-        </w:rPr>
-        <w:t xml:space="preserve"> است و</w:t>
-      </w:r>
-      <w:r>
-        <w:rPr>
-          <w:rFonts w:cs="B Nazanin"/>
-          <w:rtl/>
-          <w:lang w:bidi="fa-IR"/>
-        </w:rPr>
-        <w:t xml:space="preserve"> این روش، تلاش می کند تا بر اساس قوانین وابسته‌ به‌ زبان‌</w:t>
-      </w:r>
-      <w:r>
-        <w:rPr>
-          <w:rFonts w:cs="B Nazanin"/>
-          <w:rtl/>
-          <w:lang w:bidi="fa-IR"/>
-        </w:rPr>
-        <w:t xml:space="preserve"> شناسي‌  گرایش متن را استخراج </w:t>
-      </w:r>
-      <w:r>
-        <w:rPr>
-          <w:rFonts w:cs="B Nazanin"/>
-          <w:rtl/>
-          <w:lang w:bidi="fa-IR"/>
-        </w:rPr>
-        <w:t>کند.</w:t>
-      </w:r>
-      <w:sdt>
-        <w:sdtPr>
-          <w:rPr>
-            <w:rFonts w:cs="B Nazanin"/>
-            <w:rtl/>
-            <w:lang w:bidi="fa-IR"/>
-          </w:rPr>
-          <w:id w:val="-798601331"/>
-          <w:citation/>
-        </w:sdtPr>
-        <w:sdtEndPr/>
-        <w:sdtContent>
-          <w:r>
-            <w:rPr>
-              <w:rFonts w:cs="B Nazanin"/>
-              <w:rtl/>
-              <w:lang w:bidi="fa-IR"/>
-            </w:rPr>
-            <w:fldChar w:fldCharType="begin"/>
-          </w:r>
-          <w:r>
-            <w:rPr>
-              <w:rFonts w:cs="B Nazanin"/>
-              <w:rtl/>
-              <w:lang w:bidi="fa-IR"/>
-            </w:rPr>
-            <w:instrText xml:space="preserve"> </w:instrText>
-          </w:r>
-          <w:r>
-            <w:rPr>
-              <w:rFonts w:cs="B Nazanin" w:hint="cs"/>
-              <w:lang w:bidi="fa-IR"/>
-            </w:rPr>
-            <w:instrText>CITATION JAB \l 1065</w:instrText>
-          </w:r>
-          <w:r>
-            <w:rPr>
-              <w:rFonts w:cs="B Nazanin"/>
-              <w:rtl/>
-              <w:lang w:bidi="fa-IR"/>
-            </w:rPr>
-            <w:instrText xml:space="preserve"> </w:instrText>
-          </w:r>
-          <w:r>
-            <w:rPr>
-              <w:rFonts w:cs="B Nazanin"/>
-              <w:rtl/>
-              <w:lang w:bidi="fa-IR"/>
-            </w:rPr>
-            <w:fldChar w:fldCharType="separate"/>
-          </w:r>
-          <w:r>
-            <w:rPr>
-              <w:rFonts w:cs="B Nazanin"/>
-              <w:noProof/>
-              <w:rtl/>
-              <w:lang w:bidi="fa-IR"/>
-            </w:rPr>
-            <w:t xml:space="preserve"> </w:t>
-          </w:r>
-          <w:r>
-            <w:rPr>
-              <w:rFonts w:cs="B Nazanin"/>
-              <w:noProof/>
-              <w:lang w:bidi="fa-IR"/>
-            </w:rPr>
-            <w:t>[1]</w:t>
-          </w:r>
-          <w:r>
-            <w:rPr>
-              <w:rFonts w:cs="B Nazanin"/>
-              <w:rtl/>
-              <w:lang w:bidi="fa-IR"/>
-            </w:rPr>
-            <w:fldChar w:fldCharType="end"/>
-          </w:r>
-        </w:sdtContent>
-      </w:sdt>
-    </w:p>
-    <w:p>
-      <w:pPr>
-        <w:pStyle w:val="Standarduser"/>
-        <w:bidi/>
-        <w:rPr>
-          <w:rFonts w:cs="B Nazanin"/>
-        </w:rPr>
-      </w:pPr>
-      <w:r>
-        <w:rPr>
-          <w:rFonts w:cs="B Nazanin"/>
-          <w:rtl/>
-          <w:lang w:bidi="fa-IR"/>
-        </w:rPr>
-        <w:t>این روش بر اساس من</w:t>
-      </w:r>
-      <w:r>
-        <w:rPr>
-          <w:rFonts w:cs="B Nazanin"/>
-          <w:rtl/>
-          <w:lang w:bidi="fa-IR"/>
-        </w:rPr>
-        <w:t>ابع  دانش خارجی عمل می‌کند و بر</w:t>
-      </w:r>
-      <w:r>
-        <w:rPr>
-          <w:rFonts w:cs="B Nazanin"/>
-          <w:rtl/>
-          <w:lang w:bidi="fa-IR"/>
-        </w:rPr>
-        <w:t>خلاف روش</w:t>
-      </w:r>
-      <w:r>
-        <w:rPr>
-          <w:rFonts w:cs="B Nazanin"/>
-          <w:rtl/>
-          <w:lang w:bidi="fa-IR"/>
-        </w:rPr>
-        <w:softHyphen/>
-      </w:r>
-      <w:r>
-        <w:rPr>
-          <w:rFonts w:cs="B Nazanin" w:hint="cs"/>
-          <w:rtl/>
-          <w:lang w:bidi="fa-IR"/>
-        </w:rPr>
-        <w:t>های</w:t>
-      </w:r>
-      <w:r>
-        <w:rPr>
-          <w:rFonts w:cs="B Nazanin"/>
-          <w:rtl/>
-          <w:lang w:bidi="fa-IR"/>
-        </w:rPr>
-        <w:t xml:space="preserve"> </w:t>
-      </w:r>
-      <w:r>
-        <w:rPr>
-          <w:rFonts w:cs="B Nazanin"/>
-          <w:lang w:bidi="fa-IR"/>
-        </w:rPr>
-        <w:t>supervised</w:t>
-      </w:r>
-      <w:r>
-        <w:rPr>
-          <w:rFonts w:cs="B Nazanin"/>
-          <w:rtl/>
-          <w:lang w:bidi="fa-IR"/>
-        </w:rPr>
-        <w:t xml:space="preserve"> شامل مرحله ی آموزش نیست.</w:t>
-      </w:r>
-    </w:p>
-    <w:p>
-      <w:pPr>
-        <w:pStyle w:val="Standarduser"/>
-        <w:bidi/>
-        <w:rPr>
-          <w:rFonts w:cs="B Nazanin"/>
-        </w:rPr>
-      </w:pPr>
-      <w:r>
-        <w:rPr>
-          <w:rFonts w:cs="B Nazanin"/>
-          <w:rtl/>
-          <w:lang w:bidi="fa-IR"/>
-        </w:rPr>
-        <w:t>گام های این روش به طور کلی به صورت زیر است:</w:t>
-      </w:r>
-    </w:p>
-    <w:p>
-      <w:pPr>
-        <w:pStyle w:val="Standarduser"/>
-        <w:numPr>
-          <w:ilvl w:val="0"/>
-          <w:numId w:val="3"/>
-        </w:numPr>
-        <w:bidi/>
-        <w:rPr>
-          <w:rFonts w:cs="B Nazanin"/>
-        </w:rPr>
-      </w:pPr>
-      <w:r>
-        <w:rPr>
-          <w:rFonts w:cs="B Nazanin"/>
-          <w:rtl/>
-          <w:lang w:bidi="fa-IR"/>
-        </w:rPr>
-        <w:t>استخراج کلمات یا عباراتی که گرایش احساسی متن را بیان می کنند.</w:t>
-      </w:r>
-    </w:p>
-    <w:p>
-      <w:pPr>
-        <w:pStyle w:val="Standarduser"/>
-        <w:numPr>
-          <w:ilvl w:val="0"/>
-          <w:numId w:val="2"/>
-        </w:numPr>
-        <w:bidi/>
-        <w:rPr>
-          <w:rFonts w:cs="B Nazanin"/>
-        </w:rPr>
-      </w:pPr>
-      <w:r>
-        <w:rPr>
-          <w:rFonts w:cs="B Nazanin"/>
-          <w:rtl/>
-          <w:lang w:bidi="fa-IR"/>
-        </w:rPr>
-        <w:t>تعیین گرایش این عبارات استخراج شده.</w:t>
-      </w:r>
-    </w:p>
-    <w:p>
-      <w:pPr>
-        <w:pStyle w:val="Standarduser"/>
-        <w:numPr>
-          <w:ilvl w:val="0"/>
-          <w:numId w:val="2"/>
-        </w:numPr>
-        <w:bidi/>
-        <w:rPr>
-          <w:rFonts w:cs="B Nazanin"/>
-        </w:rPr>
-      </w:pPr>
-      <w:r>
-        <w:rPr>
-          <w:rFonts w:cs="B Nazanin"/>
-          <w:rtl/>
-          <w:lang w:bidi="fa-IR"/>
-        </w:rPr>
-        <w:t>تعیین</w:t>
-      </w:r>
-      <w:r>
-        <w:rPr>
-          <w:rFonts w:cs="B Nazanin"/>
-          <w:rtl/>
-          <w:lang w:bidi="fa-IR"/>
-        </w:rPr>
-        <w:t xml:space="preserve"> گرایش متن با اجتماع گرایش تک ت</w:t>
-      </w:r>
-      <w:r>
-        <w:rPr>
-          <w:rFonts w:cs="B Nazanin" w:hint="cs"/>
-          <w:rtl/>
-          <w:lang w:bidi="fa-IR"/>
-        </w:rPr>
-        <w:t>ک</w:t>
-      </w:r>
-      <w:r>
-        <w:rPr>
-          <w:rFonts w:cs="B Nazanin"/>
-          <w:rtl/>
-          <w:lang w:bidi="fa-IR"/>
-        </w:rPr>
-        <w:t xml:space="preserve"> کلمات.</w:t>
-      </w:r>
-      <w:sdt>
-        <w:sdtPr>
-          <w:rPr>
-            <w:rFonts w:cs="B Nazanin"/>
-            <w:rtl/>
-            <w:lang w:bidi="fa-IR"/>
-          </w:rPr>
-          <w:id w:val="1117336086"/>
-          <w:citation/>
-        </w:sdtPr>
-        <w:sdtEndPr/>
-        <w:sdtContent>
-          <w:r>
-            <w:rPr>
-              <w:rFonts w:cs="B Nazanin"/>
-              <w:rtl/>
-              <w:lang w:bidi="fa-IR"/>
-            </w:rPr>
-            <w:fldChar w:fldCharType="begin"/>
-          </w:r>
-          <w:r>
-            <w:rPr>
-              <w:rFonts w:cs="B Nazanin"/>
-              <w:rtl/>
-              <w:lang w:bidi="fa-IR"/>
-            </w:rPr>
-            <w:instrText xml:space="preserve"> </w:instrText>
-          </w:r>
-          <w:r>
-            <w:rPr>
-              <w:rFonts w:cs="B Nazanin" w:hint="cs"/>
-              <w:lang w:bidi="fa-IR"/>
-            </w:rPr>
-            <w:instrText>CITATION Ont \l 1065</w:instrText>
-          </w:r>
-          <w:r>
-            <w:rPr>
-              <w:rFonts w:cs="B Nazanin"/>
-              <w:rtl/>
-              <w:lang w:bidi="fa-IR"/>
-            </w:rPr>
-            <w:instrText xml:space="preserve"> </w:instrText>
-          </w:r>
-          <w:r>
-            <w:rPr>
-              <w:rFonts w:cs="B Nazanin"/>
-              <w:rtl/>
-              <w:lang w:bidi="fa-IR"/>
-            </w:rPr>
-            <w:fldChar w:fldCharType="separate"/>
-          </w:r>
-          <w:r>
-            <w:rPr>
-              <w:rFonts w:cs="B Nazanin"/>
-              <w:noProof/>
-              <w:rtl/>
-              <w:lang w:bidi="fa-IR"/>
-            </w:rPr>
-            <w:t xml:space="preserve"> </w:t>
-          </w:r>
-          <w:r>
-            <w:rPr>
-              <w:rFonts w:cs="B Nazanin"/>
-              <w:noProof/>
-              <w:lang w:bidi="fa-IR"/>
-            </w:rPr>
-            <w:t>[4]</w:t>
-          </w:r>
-          <w:r>
-            <w:rPr>
-              <w:rFonts w:cs="B Nazanin"/>
-              <w:rtl/>
-              <w:lang w:bidi="fa-IR"/>
-            </w:rPr>
-            <w:fldChar w:fldCharType="end"/>
-          </w:r>
-        </w:sdtContent>
-      </w:sdt>
-    </w:p>
-    <w:p>
-      <w:pPr>
-        <w:pStyle w:val="Standarduser"/>
-        <w:bidi/>
-        <w:rPr>
-          <w:rFonts w:cs="B Nazanin"/>
-        </w:rPr>
-      </w:pPr>
-      <w:r>
-        <w:rPr>
-          <w:rFonts w:cs="B Nazanin"/>
-          <w:rtl/>
-          <w:lang w:bidi="fa-IR"/>
-        </w:rPr>
-        <w:t xml:space="preserve">روش </w:t>
-      </w:r>
-      <w:r>
-        <w:rPr>
-          <w:rFonts w:cs="B Nazanin"/>
-          <w:lang w:bidi="fa-IR"/>
-        </w:rPr>
-        <w:t>supervised learning-based</w:t>
-      </w:r>
-      <w:r>
-        <w:rPr>
-          <w:rFonts w:cs="B Nazanin"/>
-          <w:rtl/>
-          <w:lang w:bidi="fa-IR"/>
-        </w:rPr>
-        <w:t xml:space="preserve"> یا </w:t>
-      </w:r>
-      <w:r>
-        <w:rPr>
-          <w:rFonts w:cs="B Nazanin"/>
-          <w:lang w:bidi="fa-IR"/>
-        </w:rPr>
-        <w:t>machine-learning-based</w:t>
-      </w:r>
-      <w:r>
-        <w:rPr>
-          <w:rFonts w:cs="B Nazanin"/>
-          <w:rtl/>
-          <w:lang w:bidi="fa-IR"/>
-        </w:rPr>
-        <w:t xml:space="preserve"> که در آن اطلاعات زیربنایی را از داده های آموز</w:t>
-      </w:r>
-      <w:r>
-        <w:rPr>
-          <w:rFonts w:cs="B Nazanin"/>
-          <w:rtl/>
-          <w:lang w:bidi="fa-IR"/>
-        </w:rPr>
-        <w:t xml:space="preserve">شی یاد می گیرد که به آن امکان  </w:t>
-      </w:r>
-      <w:r>
-        <w:rPr>
-          <w:rFonts w:cs="B Nazanin" w:hint="cs"/>
-          <w:rtl/>
-          <w:lang w:bidi="fa-IR"/>
-        </w:rPr>
-        <w:t>ک</w:t>
-      </w:r>
-      <w:r>
-        <w:rPr>
-          <w:rFonts w:cs="B Nazanin"/>
-          <w:rtl/>
-          <w:lang w:bidi="fa-IR"/>
-        </w:rPr>
-        <w:t>لاس بندی داده های بدون برچسب جدید را می دهد.</w:t>
-      </w:r>
-    </w:p>
-    <w:p>
-      <w:pPr>
-        <w:pStyle w:val="Standarduser"/>
-        <w:bidi/>
-        <w:rPr>
-          <w:rFonts w:cs="B Nazanin"/>
-        </w:rPr>
-      </w:pPr>
-      <w:r>
-        <w:rPr>
-          <w:rFonts w:cs="B Nazanin"/>
-          <w:rtl/>
-          <w:lang w:bidi="fa-IR"/>
-        </w:rPr>
-        <w:t xml:space="preserve">این روش معمولا شامل مهندسی </w:t>
-      </w:r>
-      <w:r>
-        <w:rPr>
-          <w:rFonts w:cs="B Nazanin"/>
-          <w:lang w:bidi="fa-IR"/>
-        </w:rPr>
-        <w:t>feature</w:t>
-      </w:r>
-      <w:r>
-        <w:rPr>
-          <w:rFonts w:cs="B Nazanin"/>
-          <w:rtl/>
-          <w:lang w:bidi="fa-IR"/>
-        </w:rPr>
-        <w:t xml:space="preserve">  ها برای نمایش </w:t>
-      </w:r>
-      <w:r>
-        <w:rPr>
-          <w:rFonts w:cs="B Nazanin"/>
-          <w:lang w:bidi="fa-IR"/>
-        </w:rPr>
-        <w:t>object</w:t>
-      </w:r>
-      <w:r>
-        <w:rPr>
-          <w:rFonts w:cs="B Nazanin"/>
-          <w:rtl/>
-          <w:lang w:bidi="fa-IR"/>
-        </w:rPr>
-        <w:t xml:space="preserve"> ی که باید کلاس آن تعیین بشود و سپس استفاده از این نمایش به عنوان ورودی الگوریتم می باشد. برخی از </w:t>
-      </w:r>
-      <w:r>
-        <w:rPr>
-          <w:rFonts w:cs="B Nazanin"/>
-          <w:lang w:bidi="fa-IR"/>
-        </w:rPr>
-        <w:t>feature</w:t>
-      </w:r>
-      <w:r>
-        <w:rPr>
-          <w:rFonts w:cs="B Nazanin"/>
-          <w:rtl/>
-          <w:lang w:bidi="fa-IR"/>
-        </w:rPr>
-        <w:t xml:space="preserve"> هایی که در عقیده کاوی به کار می رود عبارت است از:</w:t>
-      </w:r>
-    </w:p>
-    <w:p>
-      <w:pPr>
-        <w:pStyle w:val="Standarduser"/>
-        <w:bidi/>
-        <w:rPr>
-          <w:rFonts w:cs="B Nazanin"/>
-        </w:rPr>
-      </w:pPr>
-      <w:r>
-        <w:rPr>
-          <w:rFonts w:cs="B Nazanin"/>
-          <w:rtl/>
-          <w:lang w:bidi="fa-IR"/>
-        </w:rPr>
-        <w:t>تعداد تکرار کلمات، نقش کلمات، کلمات یا عبارات احساسی  و...</w:t>
-      </w:r>
-    </w:p>
-    <w:p>
-      <w:pPr>
-        <w:pStyle w:val="Standarduser"/>
-        <w:bidi/>
-        <w:rPr>
-          <w:rFonts w:cs="B Nazanin"/>
-          <w:lang w:bidi="fa-IR"/>
-        </w:rPr>
-      </w:pPr>
-      <w:r>
-        <w:rPr>
-          <w:rFonts w:cs="B Nazanin"/>
-          <w:rtl/>
-          <w:lang w:bidi="fa-IR"/>
-        </w:rPr>
-        <w:t>همچنین تعداد فزاینده ای از مطالعات بر روی ترکیب موفق این دو روش وجود داشته است.</w:t>
-      </w:r>
-      <w:sdt>
-        <w:sdtPr>
-          <w:rPr>
-            <w:rFonts w:cs="B Nazanin"/>
-            <w:rtl/>
-            <w:lang w:bidi="fa-IR"/>
-          </w:rPr>
-          <w:id w:val="56450964"/>
-          <w:citation/>
-        </w:sdtPr>
-        <w:sdtEndPr/>
-        <w:sdtContent>
-          <w:r>
-            <w:rPr>
-              <w:rFonts w:cs="B Nazanin"/>
-              <w:rtl/>
-              <w:lang w:bidi="fa-IR"/>
-            </w:rPr>
-            <w:fldChar w:fldCharType="begin"/>
-          </w:r>
-          <w:r>
-            <w:rPr>
-              <w:rFonts w:cs="B Nazanin"/>
-              <w:rtl/>
-              <w:lang w:bidi="fa-IR"/>
-            </w:rPr>
-            <w:instrText xml:space="preserve"> </w:instrText>
-          </w:r>
-          <w:r>
-            <w:rPr>
-              <w:rFonts w:cs="B Nazanin" w:hint="cs"/>
-              <w:lang w:bidi="fa-IR"/>
-            </w:rPr>
-            <w:instrText>CITATION JAB \l 1065</w:instrText>
-          </w:r>
-          <w:r>
-            <w:rPr>
-              <w:rFonts w:cs="B Nazanin"/>
-              <w:rtl/>
-              <w:lang w:bidi="fa-IR"/>
-            </w:rPr>
-            <w:instrText xml:space="preserve"> </w:instrText>
-          </w:r>
-          <w:r>
-            <w:rPr>
-              <w:rFonts w:cs="B Nazanin"/>
-              <w:rtl/>
-              <w:lang w:bidi="fa-IR"/>
-            </w:rPr>
-            <w:fldChar w:fldCharType="separate"/>
-          </w:r>
-          <w:r>
-            <w:rPr>
-              <w:rFonts w:cs="B Nazanin"/>
-              <w:noProof/>
-              <w:rtl/>
-              <w:lang w:bidi="fa-IR"/>
-            </w:rPr>
-            <w:t xml:space="preserve"> </w:t>
-          </w:r>
-          <w:r>
-            <w:rPr>
-              <w:rFonts w:cs="B Nazanin"/>
-              <w:noProof/>
-              <w:lang w:bidi="fa-IR"/>
-            </w:rPr>
-            <w:t>[1]</w:t>
-          </w:r>
-          <w:r>
-            <w:rPr>
-              <w:rFonts w:cs="B Nazanin"/>
-              <w:rtl/>
-              <w:lang w:bidi="fa-IR"/>
-            </w:rPr>
-            <w:fldChar w:fldCharType="end"/>
-          </w:r>
-        </w:sdtContent>
-      </w:sdt>
-    </w:p>
-    <w:p>
-      <w:pPr>
-        <w:pStyle w:val="Standarduser"/>
-        <w:bidi/>
-        <w:rPr>
-          <w:rFonts w:cs="B Nazanin"/>
-          <w:rtl/>
-          <w:lang w:bidi="fa-IR"/>
-        </w:rPr>
-      </w:pPr>
-      <w:r>
-        <w:rPr>
-          <w:rFonts w:cs="B Nazanin" w:hint="cs"/>
-          <w:rtl/>
-          <w:lang w:bidi="fa-IR"/>
-        </w:rPr>
-        <w:t xml:space="preserve">برای تشخیص عقیده، </w:t>
-      </w:r>
-      <w:r>
-        <w:rPr>
-          <w:rFonts w:cs="B Nazanin"/>
-          <w:rtl/>
-          <w:lang w:bidi="fa-IR"/>
-        </w:rPr>
-        <w:t xml:space="preserve">معمولا روش های </w:t>
-      </w:r>
-      <w:r>
-        <w:rPr>
-          <w:rFonts w:cs="B Nazanin"/>
-          <w:lang w:bidi="fa-IR"/>
-        </w:rPr>
-        <w:t>supervised</w:t>
-      </w:r>
-      <w:r>
-        <w:rPr>
-          <w:rFonts w:cs="B Nazanin" w:hint="cs"/>
-          <w:rtl/>
-          <w:lang w:bidi="fa-IR"/>
-        </w:rPr>
-        <w:t xml:space="preserve"> </w:t>
-      </w:r>
-      <w:r>
-        <w:rPr>
-          <w:rFonts w:cs="B Nazanin"/>
-          <w:rtl/>
-          <w:lang w:bidi="fa-IR"/>
-        </w:rPr>
-        <w:t xml:space="preserve">بهتر از </w:t>
-      </w:r>
-      <w:r>
-        <w:rPr>
-          <w:rFonts w:cs="B Nazanin" w:hint="cs"/>
-          <w:rtl/>
-          <w:lang w:bidi="fa-IR"/>
-        </w:rPr>
-        <w:t>ر</w:t>
-      </w:r>
-      <w:r>
-        <w:rPr>
-          <w:rFonts w:cs="B Nazanin"/>
-          <w:rtl/>
-          <w:lang w:bidi="fa-IR"/>
-        </w:rPr>
-        <w:t xml:space="preserve">وش های </w:t>
-      </w:r>
-      <w:r>
-        <w:rPr>
-          <w:rFonts w:cs="B Nazanin"/>
-          <w:lang w:bidi="fa-IR"/>
-        </w:rPr>
-        <w:t>unsupervised</w:t>
-      </w:r>
-      <w:r>
-        <w:rPr>
-          <w:rFonts w:cs="B Nazanin"/>
-          <w:rtl/>
-          <w:lang w:bidi="fa-IR"/>
-        </w:rPr>
-        <w:t xml:space="preserve"> عمل می کنند اما </w:t>
-      </w:r>
-      <w:r>
-        <w:rPr>
-          <w:rFonts w:cs="B Nazanin" w:hint="cs"/>
-          <w:rtl/>
-          <w:lang w:bidi="fa-IR"/>
-        </w:rPr>
-        <w:t>کمبود منابع</w:t>
-      </w:r>
-      <w:r>
-        <w:rPr>
-          <w:rFonts w:cs="B Nazanin" w:hint="cs"/>
-          <w:rtl/>
-          <w:lang w:bidi="fa-IR"/>
-        </w:rPr>
-        <w:t xml:space="preserve"> با داده های برچسب دار،</w:t>
-      </w:r>
-      <w:r>
-        <w:rPr>
-          <w:rFonts w:cs="B Nazanin" w:hint="cs"/>
-          <w:rtl/>
-          <w:lang w:bidi="fa-IR"/>
-        </w:rPr>
-        <w:t xml:space="preserve"> تحقیقات را</w:t>
-      </w:r>
-      <w:r>
-        <w:rPr>
-          <w:rFonts w:cs="B Nazanin"/>
-          <w:rtl/>
-          <w:lang w:bidi="fa-IR"/>
-        </w:rPr>
-        <w:t xml:space="preserve"> به سمت توسعه ی روش های </w:t>
-      </w:r>
-      <w:r>
-        <w:rPr>
-          <w:rFonts w:cs="B Nazanin"/>
-          <w:lang w:bidi="fa-IR"/>
-        </w:rPr>
-        <w:t xml:space="preserve">semisupervised </w:t>
-      </w:r>
-      <w:r>
-        <w:rPr>
-          <w:rFonts w:cs="B Nazanin" w:hint="cs"/>
-          <w:rtl/>
-          <w:lang w:bidi="fa-IR"/>
-        </w:rPr>
-        <w:t xml:space="preserve"> </w:t>
-      </w:r>
-      <w:r>
-        <w:rPr>
-          <w:rFonts w:cs="B Nazanin"/>
-          <w:rtl/>
-          <w:lang w:bidi="fa-IR"/>
-        </w:rPr>
-        <w:t xml:space="preserve">یا </w:t>
-      </w:r>
-      <w:r>
-        <w:rPr>
-          <w:rFonts w:cs="B Nazanin"/>
-          <w:lang w:bidi="fa-IR"/>
-        </w:rPr>
-        <w:t xml:space="preserve">unsupervised </w:t>
-      </w:r>
-      <w:r>
-        <w:rPr>
-          <w:rFonts w:cs="B Nazanin" w:hint="cs"/>
-          <w:rtl/>
-          <w:lang w:bidi="fa-IR"/>
-        </w:rPr>
-        <w:t xml:space="preserve"> </w:t>
-      </w:r>
-      <w:r>
-        <w:rPr>
-          <w:rFonts w:cs="B Nazanin"/>
-          <w:rtl/>
-          <w:lang w:bidi="fa-IR"/>
-        </w:rPr>
-        <w:t>م</w:t>
-      </w:r>
-      <w:r>
-        <w:rPr>
-          <w:rFonts w:cs="B Nazanin" w:hint="cs"/>
-          <w:rtl/>
-          <w:lang w:bidi="fa-IR"/>
-        </w:rPr>
-        <w:t>تم</w:t>
-      </w:r>
-      <w:r>
-        <w:rPr>
-          <w:rFonts w:cs="B Nazanin"/>
-          <w:rtl/>
-          <w:lang w:bidi="fa-IR"/>
-        </w:rPr>
-        <w:t>ایل کرده است.</w:t>
-      </w:r>
-      <w:sdt>
-        <w:sdtPr>
-          <w:rPr>
-            <w:rFonts w:cs="B Nazanin"/>
-            <w:rtl/>
-            <w:lang w:bidi="fa-IR"/>
-          </w:rPr>
-          <w:id w:val="-776800146"/>
-          <w:citation/>
-        </w:sdtPr>
-        <w:sdtEndPr/>
-        <w:sdtContent>
-          <w:r>
-            <w:rPr>
-              <w:rFonts w:cs="B Nazanin"/>
-              <w:rtl/>
-              <w:lang w:bidi="fa-IR"/>
-            </w:rPr>
-            <w:fldChar w:fldCharType="begin"/>
-          </w:r>
-          <w:r>
-            <w:rPr>
-              <w:rFonts w:cs="B Nazanin"/>
-              <w:lang w:bidi="fa-IR"/>
-            </w:rPr>
-            <w:instrText xml:space="preserve">CITATION Are \l 1065 </w:instrText>
-          </w:r>
-          <w:r>
-            <w:rPr>
-              <w:rFonts w:cs="B Nazanin"/>
-              <w:rtl/>
-              <w:lang w:bidi="fa-IR"/>
-            </w:rPr>
-            <w:fldChar w:fldCharType="separate"/>
-          </w:r>
-          <w:r>
-            <w:rPr>
-              <w:rFonts w:cs="B Nazanin"/>
-              <w:noProof/>
-              <w:rtl/>
-              <w:lang w:bidi="fa-IR"/>
-            </w:rPr>
-            <w:t xml:space="preserve"> </w:t>
-          </w:r>
-          <w:r>
-            <w:rPr>
-              <w:rFonts w:cs="B Nazanin"/>
-              <w:noProof/>
-              <w:lang w:bidi="fa-IR"/>
-            </w:rPr>
-            <w:t>[2]</w:t>
-          </w:r>
-          <w:r>
-            <w:rPr>
-              <w:rFonts w:cs="B Nazanin"/>
-              <w:rtl/>
-              <w:lang w:bidi="fa-IR"/>
-            </w:rPr>
-            <w:fldChar w:fldCharType="end"/>
-          </w:r>
-        </w:sdtContent>
-      </w:sdt>
-    </w:p>
-    <w:p>
-      <w:pPr>
-        <w:pStyle w:val="Standarduser"/>
-        <w:bidi/>
+          <w:rFonts w:cs="Times New Roman"/>
+          <w:rtl/>
+          <w:lang w:bidi="fa-IR"/>
+        </w:rPr>
+      </w:pPr>
+      <w:r>
         <w:rPr>
           <w:rStyle w:val="Heading1Char"/>
           <w:rFonts w:cs="Times New Roman"/>
           <w:rtl/>
           <w:lang w:bidi="fa-IR"/>
         </w:rPr>
-      </w:pPr>
-      <w:r>
-        <w:rPr>
-          <w:rStyle w:val="Heading1Char"/>
-          <w:rFonts w:cs="Times New Roman"/>
-          <w:rtl/>
-          <w:lang w:bidi="fa-IR"/>
-        </w:rPr>
         <w:t>الگوریتم ها</w:t>
       </w:r>
     </w:p>
     <w:p>
       <w:pPr>
-        <w:pStyle w:val="Standarduser"/>
         <w:bidi/>
         <w:rPr>
-          <w:rFonts w:ascii="Calibri Light" w:eastAsia="F" w:hAnsi="Calibri Light" w:cs="Mangal"/>
-          <w:color w:val="2E74B5"/>
-          <w:sz w:val="32"/>
-          <w:szCs w:val="29"/>
-          <w:rtl/>
-          <w:lang w:bidi="fa-IR"/>
-        </w:rPr>
-      </w:pPr>
+          <w:rFonts w:cs="B Nazanin"/>
+          <w:rtl/>
+          <w:lang w:bidi="fa-IR"/>
+        </w:rPr>
+      </w:pPr>
+      <w:r>
+        <w:rPr>
+          <w:rFonts w:cs="B Nazanin" w:hint="cs"/>
+          <w:rtl/>
+          <w:lang w:bidi="fa-IR"/>
+        </w:rPr>
+        <w:t>روش لغت نامه محور</w:t>
+      </w:r>
     </w:p>
     <w:p>
       <w:pPr>
@@ -4463,216 +3770,198 @@
           <w:rtl/>
           <w:lang w:bidi="fa-IR"/>
         </w:rPr>
+        <w:t>این الگوریتم یک روش لغت نامه محور است و در سطح جمله</w:t>
+      </w:r>
+      <w:r>
+        <w:rPr>
+          <w:rFonts w:cs="B Nazanin" w:hint="cs"/>
+          <w:rtl/>
+          <w:lang w:bidi="fa-IR"/>
+        </w:rPr>
+        <w:t>،گرایش</w:t>
+      </w:r>
+      <w:r>
+        <w:rPr>
+          <w:rFonts w:cs="B Nazanin" w:hint="cs"/>
+          <w:rtl/>
+          <w:lang w:bidi="fa-IR"/>
+        </w:rPr>
+        <w:t xml:space="preserve"> عقیده را تشخیص می دهد.</w:t>
+      </w:r>
+      <w:r>
+        <w:rPr>
+          <w:rFonts w:cs="B Nazanin" w:hint="cs"/>
+          <w:rtl/>
+          <w:lang w:bidi="fa-IR"/>
+        </w:rPr>
+        <w:t xml:space="preserve"> این روش با داشتن موضوع( به عنوان ورودی) و مجموعه ای از متن ها راجع به موضوع، احساسات اظهار شده در مورد موضوع در هر متن را به دست می آورد و افرادی که هر احساس را بیان کرده اند را تشخیص می دهد. ا</w:t>
+      </w:r>
+      <w:r>
+        <w:rPr>
+          <w:rFonts w:cs="B Nazanin" w:hint="cs"/>
+          <w:rtl/>
+          <w:lang w:bidi="fa-IR"/>
+        </w:rPr>
+        <w:t xml:space="preserve">حساسات می تواند مثبت یا منفی </w:t>
+      </w:r>
+      <w:r>
+        <w:rPr>
+          <w:rFonts w:cs="B Nazanin" w:hint="cs"/>
+          <w:rtl/>
+          <w:lang w:bidi="fa-IR"/>
+        </w:rPr>
+        <w:t xml:space="preserve">باشند. در این روش از از کلمات </w:t>
+      </w:r>
+      <w:r>
+        <w:rPr>
+          <w:rFonts w:cs="B Nazanin" w:hint="cs"/>
+          <w:rtl/>
+          <w:lang w:bidi="fa-IR"/>
+        </w:rPr>
+        <w:t>به سمت جمله حرکت می کنیم. هر ک</w:t>
+      </w:r>
+      <w:r>
+        <w:rPr>
+          <w:rFonts w:cs="B Nazanin" w:hint="cs"/>
+          <w:rtl/>
+          <w:lang w:bidi="fa-IR"/>
+        </w:rPr>
+        <w:t>لمه را به عنوان واحد نشان دهنده</w:t>
+      </w:r>
+      <w:r>
+        <w:rPr>
+          <w:rFonts w:cs="B Nazanin"/>
+          <w:rtl/>
+          <w:lang w:bidi="fa-IR"/>
+        </w:rPr>
+        <w:softHyphen/>
+      </w:r>
+      <w:r>
+        <w:rPr>
+          <w:rFonts w:cs="B Nazanin" w:hint="cs"/>
+          <w:rtl/>
+          <w:lang w:bidi="fa-IR"/>
+        </w:rPr>
+        <w:t>ی احساسات در نظر گرفته و در ابتدا کلاس هر کلمه را بر اساس احساسات آن دسته بندی می کنیم.</w:t>
+      </w:r>
+    </w:p>
+    <w:p>
+      <w:pPr>
+        <w:bidi/>
+        <w:rPr>
+          <w:rFonts w:cs="B Nazanin"/>
+          <w:rtl/>
+          <w:lang w:bidi="fa-IR"/>
+        </w:rPr>
+      </w:pPr>
+      <w:r>
+        <w:rPr>
+          <w:rFonts w:cs="B Nazanin" w:hint="cs"/>
+          <w:rtl/>
+          <w:lang w:bidi="fa-IR"/>
+        </w:rPr>
+        <w:t xml:space="preserve">هر جمله ممکن است حتی بیانگر نظرات چند نفر باشد </w:t>
+      </w:r>
+      <w:r>
+        <w:rPr>
+          <w:rFonts w:cs="B Nazanin"/>
+          <w:rtl/>
+          <w:lang w:bidi="fa-IR"/>
+        </w:rPr>
+        <w:t>به همین دلیل</w:t>
+      </w:r>
+      <w:r>
+        <w:rPr>
+          <w:rFonts w:cs="B Nazanin" w:hint="cs"/>
+          <w:rtl/>
+          <w:lang w:bidi="fa-IR"/>
+        </w:rPr>
+        <w:t xml:space="preserve"> هنگام ترکیب احساسات در سطح کلمات، </w:t>
+      </w:r>
+      <w:r>
+        <w:rPr>
+          <w:rFonts w:cs="B Nazanin" w:hint="cs"/>
+          <w:rtl/>
+          <w:lang w:bidi="fa-IR"/>
+        </w:rPr>
+        <w:t xml:space="preserve">ابتدا برای نظرهنده </w:t>
+      </w:r>
+      <w:r>
+        <w:rPr>
+          <w:rFonts w:cs="B Nazanin" w:hint="cs"/>
+          <w:rtl/>
+          <w:lang w:bidi="fa-IR"/>
+        </w:rPr>
+        <w:t>های مختلف بخش مرتبط با او را در جمله مشخص می کنیم و سپس از مدل های مختلف برای ترکیب احساسات کلمات استفاده می کنیم.</w:t>
+      </w:r>
+    </w:p>
+    <w:p>
+      <w:pPr>
+        <w:bidi/>
+        <w:rPr>
+          <w:rFonts w:cs="B Nazanin"/>
+          <w:rtl/>
+          <w:lang w:bidi="fa-IR"/>
+        </w:rPr>
+      </w:pPr>
+      <w:r>
+        <w:rPr>
+          <w:rFonts w:cs="B Nazanin" w:hint="cs"/>
+          <w:rtl/>
+          <w:lang w:bidi="fa-IR"/>
+        </w:rPr>
+        <w:t>با داشتن موضوع و مج</w:t>
+      </w:r>
+      <w:r>
+        <w:rPr>
+          <w:rFonts w:cs="B Nazanin" w:hint="cs"/>
+          <w:rtl/>
+          <w:lang w:bidi="fa-IR"/>
+        </w:rPr>
+        <w:t xml:space="preserve">موعه ای متن ها سیستم در چهارگام این عملیات را انجام می دهد. اول جمله هایی که شامل عبارت موضوع و کاندیدا های افرادی که نظر را داده اند را انتخاب می کند. سپس مرز ناحیه ی مبتنی بر نظر دهنده را  مشخص می کند. پس از آن طبقه بند احساسات </w:t>
+      </w:r>
+      <w:r>
+        <w:rPr>
+          <w:rFonts w:cs="B Nazanin" w:hint="cs"/>
+          <w:rtl/>
+          <w:lang w:bidi="fa-IR"/>
+        </w:rPr>
+        <w:t>کلمات</w:t>
+      </w:r>
+      <w:r>
+        <w:rPr>
+          <w:rFonts w:cs="B Nazanin" w:hint="cs"/>
+          <w:rtl/>
+          <w:lang w:bidi="fa-IR"/>
+        </w:rPr>
+        <w:t xml:space="preserve"> گرایش تک تک کلمات دارای احساسات را محاسبه می کند و در آخر سیستم آن ها را برای تولید احساسات نظر دهنده برای کل جمله را ترکیب می کند.</w:t>
+      </w:r>
+    </w:p>
+    <w:p>
+      <w:pPr>
+        <w:bidi/>
+        <w:rPr>
+          <w:rFonts w:cs="B Nazanin"/>
+          <w:rtl/>
+          <w:lang w:bidi="fa-IR"/>
+        </w:rPr>
+      </w:pPr>
+    </w:p>
+    <w:p>
+      <w:pPr>
+        <w:bidi/>
+        <w:rPr>
+          <w:rFonts w:cs="B Nazanin"/>
+          <w:rtl/>
+          <w:lang w:bidi="fa-IR"/>
+        </w:rPr>
+      </w:pPr>
+      <w:r>
+        <w:rPr>
+          <w:rFonts w:cs="B Nazanin"/>
+          <w:lang w:bidi="fa-IR"/>
+        </w:rPr>
         <w:lastRenderedPageBreak/>
-        <w:t>یک روش لغت نامه محور</w:t>
-      </w:r>
-    </w:p>
-    <w:p>
-      <w:pPr>
-        <w:bidi/>
-        <w:rPr>
-          <w:rFonts w:cs="B Nazanin"/>
-          <w:rtl/>
-          <w:lang w:bidi="fa-IR"/>
-        </w:rPr>
-      </w:pPr>
-      <w:r>
-        <w:rPr>
-          <w:rFonts w:cs="B Nazanin" w:hint="cs"/>
-          <w:rtl/>
-          <w:lang w:bidi="fa-IR"/>
-        </w:rPr>
-        <w:t>این الگوریتم یک روش لغت نامه محور است و در سطح جمله</w:t>
-      </w:r>
-      <w:r>
-        <w:rPr>
-          <w:rFonts w:cs="B Nazanin" w:hint="cs"/>
-          <w:rtl/>
-          <w:lang w:bidi="fa-IR"/>
-        </w:rPr>
-        <w:t>،گرایش</w:t>
-      </w:r>
-      <w:r>
-        <w:rPr>
-          <w:rFonts w:cs="B Nazanin" w:hint="cs"/>
-          <w:rtl/>
-          <w:lang w:bidi="fa-IR"/>
-        </w:rPr>
-        <w:t xml:space="preserve"> عقیده را تشخیص می دهد.</w:t>
-      </w:r>
-      <w:r>
-        <w:rPr>
-          <w:rFonts w:cs="B Nazanin" w:hint="cs"/>
-          <w:rtl/>
-          <w:lang w:bidi="fa-IR"/>
-        </w:rPr>
-        <w:t xml:space="preserve"> این روش با داشتن موضوع( به عنوان ورودی) و مجموعه ای از متن ها راجع به موضوع، احساسات اظهار شده در مورد موضوع در هر متن را به دست می آورد و افرادی که هر احساس را بیان کرده اند را تشخیص می دهد. ا</w:t>
-      </w:r>
-      <w:r>
-        <w:rPr>
-          <w:rFonts w:cs="B Nazanin" w:hint="cs"/>
-          <w:rtl/>
-          <w:lang w:bidi="fa-IR"/>
-        </w:rPr>
-        <w:t xml:space="preserve">حساسات می تواند مثبت یا منفی </w:t>
-      </w:r>
-      <w:r>
-        <w:rPr>
-          <w:rFonts w:cs="B Nazanin" w:hint="cs"/>
-          <w:rtl/>
-          <w:lang w:bidi="fa-IR"/>
-        </w:rPr>
-        <w:t xml:space="preserve">باشند. در این روش از از کلمات </w:t>
-      </w:r>
-      <w:r>
-        <w:rPr>
-          <w:rFonts w:cs="B Nazanin" w:hint="cs"/>
-          <w:rtl/>
-          <w:lang w:bidi="fa-IR"/>
-        </w:rPr>
-        <w:t>به سمت جمله حرکت می کنیم. هر ک</w:t>
-      </w:r>
-      <w:r>
-        <w:rPr>
-          <w:rFonts w:cs="B Nazanin" w:hint="cs"/>
-          <w:rtl/>
-          <w:lang w:bidi="fa-IR"/>
-        </w:rPr>
-        <w:t>لمه را به عنوان واحد نشان دهنده</w:t>
-      </w:r>
-      <w:r>
-        <w:rPr>
-          <w:rFonts w:cs="B Nazanin"/>
-          <w:rtl/>
-          <w:lang w:bidi="fa-IR"/>
-        </w:rPr>
-        <w:softHyphen/>
-      </w:r>
-      <w:r>
-        <w:rPr>
-          <w:rFonts w:cs="B Nazanin" w:hint="cs"/>
-          <w:rtl/>
-          <w:lang w:bidi="fa-IR"/>
-        </w:rPr>
-        <w:t>ی احساسات در نظر گرفته و در ابتدا کلاس هر کلمه را بر اساس احساسات آن دسته بندی می کنیم.</w:t>
-      </w:r>
-    </w:p>
-    <w:p>
-      <w:pPr>
-        <w:bidi/>
-        <w:rPr>
-          <w:rFonts w:cs="B Nazanin"/>
-          <w:rtl/>
-          <w:lang w:bidi="fa-IR"/>
-        </w:rPr>
-      </w:pPr>
-      <w:r>
-        <w:rPr>
-          <w:rFonts w:cs="B Nazanin" w:hint="cs"/>
-          <w:rtl/>
-          <w:lang w:bidi="fa-IR"/>
-        </w:rPr>
-        <w:t xml:space="preserve">هر جمله ممکن است حتی بیانگر نظرات چند نفر باشد </w:t>
-      </w:r>
-      <w:r>
-        <w:rPr>
-          <w:rFonts w:cs="B Nazanin"/>
-          <w:rtl/>
-          <w:lang w:bidi="fa-IR"/>
-        </w:rPr>
-        <w:t>به همین دلیل</w:t>
-      </w:r>
-      <w:r>
-        <w:rPr>
-          <w:rFonts w:cs="B Nazanin" w:hint="cs"/>
-          <w:rtl/>
-          <w:lang w:bidi="fa-IR"/>
-        </w:rPr>
-        <w:t xml:space="preserve"> هنگام ترکیب احساسات در سطح کلمات، </w:t>
-      </w:r>
-      <w:r>
-        <w:rPr>
-          <w:rFonts w:cs="B Nazanin" w:hint="cs"/>
-          <w:rtl/>
-          <w:lang w:bidi="fa-IR"/>
-        </w:rPr>
-        <w:t xml:space="preserve">ابتدا برای نظرهنده </w:t>
-      </w:r>
-      <w:r>
-        <w:rPr>
-          <w:rFonts w:cs="B Nazanin" w:hint="cs"/>
-          <w:rtl/>
-          <w:lang w:bidi="fa-IR"/>
-        </w:rPr>
-        <w:t>های مختلف بخش مرتبط با او را در جمله مشخص می کنیم و سپس از مدل های مختلف برای ترکیب احساسات کلمات استفاده می کنیم.</w:t>
-      </w:r>
-    </w:p>
-    <w:p>
-      <w:pPr>
-        <w:bidi/>
-        <w:rPr>
-          <w:rFonts w:cs="B Nazanin"/>
-          <w:rtl/>
-          <w:lang w:bidi="fa-IR"/>
-        </w:rPr>
-      </w:pPr>
-      <w:r>
-        <w:rPr>
-          <w:rFonts w:cs="B Nazanin" w:hint="cs"/>
-          <w:rtl/>
-          <w:lang w:bidi="fa-IR"/>
-        </w:rPr>
-        <w:t>با داشتن موضوع و مج</w:t>
-      </w:r>
-      <w:r>
-        <w:rPr>
-          <w:rFonts w:cs="B Nazanin" w:hint="cs"/>
-          <w:rtl/>
-          <w:lang w:bidi="fa-IR"/>
-        </w:rPr>
-        <w:t xml:space="preserve">موعه ای متن ها سیستم در چهارگام این عملیات را انجام می دهد. اول جمله هایی که شامل عبارت موضوع و کاندیدا های افرادی که نظر را داده اند را انتخاب می کند. سپس مرز ناحیه ی مبتنی بر نظر دهنده را  مشخص می کند. پس از آن طبقه بند احساسات </w:t>
-      </w:r>
-      <w:r>
-        <w:rPr>
-          <w:rFonts w:cs="B Nazanin" w:hint="cs"/>
-          <w:rtl/>
-          <w:lang w:bidi="fa-IR"/>
-        </w:rPr>
-        <w:t>کلمات</w:t>
-      </w:r>
-      <w:r>
-        <w:rPr>
-          <w:rFonts w:cs="B Nazanin" w:hint="cs"/>
-          <w:rtl/>
-          <w:lang w:bidi="fa-IR"/>
-        </w:rPr>
-        <w:t xml:space="preserve"> گرایش تک تک کلمات دارای احساسات را محاسبه می کند و در آخر سیستم آن ها را برای تولید احساسات نظر دهنده برای کل جمله را ترکیب می کند.</w:t>
-      </w:r>
-    </w:p>
-    <w:p>
-      <w:pPr>
-        <w:bidi/>
-        <w:rPr>
-          <w:rFonts w:cs="B Nazanin"/>
-          <w:rtl/>
-          <w:lang w:bidi="fa-IR"/>
-        </w:rPr>
-      </w:pPr>
-    </w:p>
-    <w:p>
-      <w:pPr>
-        <w:bidi/>
-        <w:rPr>
-          <w:rFonts w:cs="B Nazanin"/>
-          <w:rtl/>
-          <w:lang w:bidi="fa-IR"/>
-        </w:rPr>
-      </w:pPr>
-      <w:r>
-        <w:rPr>
-          <w:rFonts w:cs="B Nazanin"/>
-          <w:lang w:bidi="fa-IR"/>
-        </w:rPr>
         <w:t>word sentiment classification</w:t>
       </w:r>
     </w:p>
@@ -5442,531 +4731,531 @@
           <w:szCs w:val="22"/>
           <w:lang w:bidi="fa-IR"/>
         </w:rPr>
+        <w:t>amusing : POSITIVE</w:t>
+      </w:r>
+    </w:p>
+    <w:p>
+      <w:pPr>
+        <w:rPr>
+          <w:rFonts w:ascii="TimesNewRoman" w:hAnsi="TimesNewRoman" w:cstheme="minorBidi"/>
+          <w:kern w:val="0"/>
+          <w:sz w:val="22"/>
+          <w:szCs w:val="22"/>
+          <w:lang w:bidi="fa-IR"/>
+        </w:rPr>
+      </w:pPr>
+      <w:r>
+        <w:rPr>
+          <w:rFonts w:ascii="TimesNewRoman" w:hAnsi="TimesNewRoman" w:cstheme="minorBidi"/>
+          <w:kern w:val="0"/>
+          <w:sz w:val="22"/>
+          <w:szCs w:val="22"/>
+          <w:lang w:bidi="fa-IR"/>
+        </w:rPr>
+        <w:t>[+ : 0.9999][- : 0.0593e-07]</w:t>
+      </w:r>
+    </w:p>
+    <w:p>
+      <w:pPr>
+        <w:rPr>
+          <w:rFonts w:ascii="TimesNewRoman" w:hAnsi="TimesNewRoman" w:cstheme="minorBidi"/>
+          <w:kern w:val="0"/>
+          <w:sz w:val="22"/>
+          <w:szCs w:val="22"/>
+          <w:lang w:bidi="fa-IR"/>
+        </w:rPr>
+      </w:pPr>
+      <w:r>
+        <w:rPr>
+          <w:rFonts w:ascii="TimesNewRoman" w:hAnsi="TimesNewRoman" w:cstheme="minorBidi"/>
+          <w:kern w:val="0"/>
+          <w:sz w:val="22"/>
+          <w:szCs w:val="22"/>
+          <w:lang w:bidi="fa-IR"/>
+        </w:rPr>
+        <w:t>answerable : POSITIVE</w:t>
+      </w:r>
+    </w:p>
+    <w:p>
+      <w:pPr>
+        <w:rPr>
+          <w:rFonts w:ascii="TimesNewRoman" w:hAnsi="TimesNewRoman" w:cstheme="minorBidi"/>
+          <w:kern w:val="0"/>
+          <w:sz w:val="22"/>
+          <w:szCs w:val="22"/>
+          <w:lang w:bidi="fa-IR"/>
+        </w:rPr>
+      </w:pPr>
+      <w:r>
+        <w:rPr>
+          <w:rFonts w:ascii="TimesNewRoman" w:hAnsi="TimesNewRoman" w:cstheme="minorBidi"/>
+          <w:kern w:val="0"/>
+          <w:sz w:val="22"/>
+          <w:szCs w:val="22"/>
+          <w:lang w:bidi="fa-IR"/>
+        </w:rPr>
+        <w:t>[+ : 0.8655][- : 0.1344]</w:t>
+      </w:r>
+    </w:p>
+    <w:p>
+      <w:pPr>
+        <w:rPr>
+          <w:rFonts w:ascii="TimesNewRoman" w:hAnsi="TimesNewRoman" w:cstheme="minorBidi"/>
+          <w:kern w:val="0"/>
+          <w:sz w:val="22"/>
+          <w:szCs w:val="22"/>
+          <w:lang w:bidi="fa-IR"/>
+        </w:rPr>
+      </w:pPr>
+      <w:r>
+        <w:rPr>
+          <w:rFonts w:ascii="TimesNewRoman" w:hAnsi="TimesNewRoman" w:cstheme="minorBidi"/>
+          <w:kern w:val="0"/>
+          <w:sz w:val="22"/>
+          <w:szCs w:val="22"/>
+          <w:lang w:bidi="fa-IR"/>
+        </w:rPr>
+        <w:t>apprehensible: POSITIVE</w:t>
+      </w:r>
+    </w:p>
+    <w:p>
+      <w:pPr>
+        <w:rPr>
+          <w:rFonts w:ascii="TimesNewRoman" w:hAnsi="TimesNewRoman" w:cstheme="minorBidi"/>
+          <w:kern w:val="0"/>
+          <w:sz w:val="22"/>
+          <w:szCs w:val="22"/>
+          <w:lang w:bidi="fa-IR"/>
+        </w:rPr>
+      </w:pPr>
+      <w:r>
+        <w:rPr>
+          <w:rFonts w:ascii="TimesNewRoman" w:hAnsi="TimesNewRoman" w:cstheme="minorBidi"/>
+          <w:kern w:val="0"/>
+          <w:sz w:val="22"/>
+          <w:szCs w:val="22"/>
+          <w:lang w:bidi="fa-IR"/>
+        </w:rPr>
+        <w:t>[+ : 0.9999][- : 0.0227e-07]</w:t>
+      </w:r>
+    </w:p>
+    <w:p>
+      <w:pPr>
+        <w:rPr>
+          <w:rFonts w:ascii="TimesNewRoman" w:hAnsi="TimesNewRoman" w:cstheme="minorBidi"/>
+          <w:kern w:val="0"/>
+          <w:sz w:val="22"/>
+          <w:szCs w:val="22"/>
+          <w:lang w:bidi="fa-IR"/>
+        </w:rPr>
+      </w:pPr>
+      <w:r>
+        <w:rPr>
+          <w:rFonts w:ascii="TimesNewRoman" w:hAnsi="TimesNewRoman" w:cstheme="minorBidi"/>
+          <w:kern w:val="0"/>
+          <w:sz w:val="22"/>
+          <w:szCs w:val="22"/>
+          <w:lang w:bidi="fa-IR"/>
+        </w:rPr>
+        <w:t>averse : NEGATIVE</w:t>
+      </w:r>
+    </w:p>
+    <w:p>
+      <w:pPr>
+        <w:rPr>
+          <w:rFonts w:ascii="TimesNewRoman" w:hAnsi="TimesNewRoman" w:cstheme="minorBidi"/>
+          <w:kern w:val="0"/>
+          <w:sz w:val="22"/>
+          <w:szCs w:val="22"/>
+          <w:lang w:bidi="fa-IR"/>
+        </w:rPr>
+      </w:pPr>
+      <w:r>
+        <w:rPr>
+          <w:rFonts w:ascii="TimesNewRoman" w:hAnsi="TimesNewRoman" w:cstheme="minorBidi"/>
+          <w:kern w:val="0"/>
+          <w:sz w:val="22"/>
+          <w:szCs w:val="22"/>
+          <w:lang w:bidi="fa-IR"/>
+        </w:rPr>
+        <w:t>[+ : 0.0454e-05][- : 0.9999]</w:t>
+      </w:r>
+    </w:p>
+    <w:p>
+      <w:pPr>
+        <w:rPr>
+          <w:rFonts w:ascii="TimesNewRoman" w:hAnsi="TimesNewRoman" w:cstheme="minorBidi"/>
+          <w:kern w:val="0"/>
+          <w:sz w:val="22"/>
+          <w:szCs w:val="22"/>
+          <w:lang w:bidi="fa-IR"/>
+        </w:rPr>
+      </w:pPr>
+      <w:r>
+        <w:rPr>
+          <w:rFonts w:ascii="TimesNewRoman" w:hAnsi="TimesNewRoman" w:cstheme="minorBidi"/>
+          <w:kern w:val="0"/>
+          <w:sz w:val="22"/>
+          <w:szCs w:val="22"/>
+          <w:lang w:bidi="fa-IR"/>
+        </w:rPr>
+        <w:t>blame : NEGATIVE</w:t>
+      </w:r>
+    </w:p>
+    <w:p>
+      <w:pPr>
+        <w:rPr>
+          <w:rFonts w:ascii="TimesNewRoman" w:hAnsi="TimesNewRoman" w:cstheme="minorBidi"/>
+          <w:kern w:val="0"/>
+          <w:sz w:val="22"/>
+          <w:szCs w:val="22"/>
+          <w:lang w:bidi="fa-IR"/>
+        </w:rPr>
+      </w:pPr>
+      <w:r>
+        <w:rPr>
+          <w:rFonts w:ascii="TimesNewRoman" w:hAnsi="TimesNewRoman" w:cstheme="minorBidi"/>
+          <w:kern w:val="0"/>
+          <w:sz w:val="22"/>
+          <w:szCs w:val="22"/>
+          <w:lang w:bidi="fa-IR"/>
+        </w:rPr>
+        <w:t>[+ : 0.2530][- : 0.7469]</w:t>
+      </w:r>
+    </w:p>
+    <w:p>
+      <w:pPr>
+        <w:bidi/>
+        <w:rPr>
+          <w:rFonts w:ascii="TimesNewRoman" w:hAnsi="TimesNewRoman" w:cs="B Nazanin"/>
+          <w:kern w:val="0"/>
+          <w:sz w:val="22"/>
+          <w:szCs w:val="22"/>
+          <w:lang w:bidi="fa-IR"/>
+        </w:rPr>
+      </w:pPr>
+      <w:r>
+        <w:rPr>
+          <w:rFonts w:ascii="TimesNewRoman" w:hAnsi="TimesNewRoman" w:cstheme="minorBidi"/>
+          <w:kern w:val="0"/>
+          <w:sz w:val="22"/>
+          <w:szCs w:val="22"/>
+          <w:lang w:bidi="fa-IR"/>
+        </w:rPr>
+        <w:t>Sentence Sentiment Classifier</w:t>
+      </w:r>
+    </w:p>
+    <w:p>
+      <w:pPr>
+        <w:bidi/>
+        <w:rPr>
+          <w:rFonts w:ascii="TimesNewRoman" w:hAnsi="TimesNewRoman" w:cs="B Nazanin"/>
+          <w:kern w:val="0"/>
+          <w:sz w:val="22"/>
+          <w:szCs w:val="22"/>
+          <w:rtl/>
+          <w:lang w:bidi="fa-IR"/>
+        </w:rPr>
+      </w:pPr>
+      <w:r>
+        <w:rPr>
+          <w:rFonts w:ascii="TimesNewRoman" w:hAnsi="TimesNewRoman" w:cs="B Nazanin" w:hint="cs"/>
+          <w:kern w:val="0"/>
+          <w:sz w:val="22"/>
+          <w:szCs w:val="22"/>
+          <w:rtl/>
+          <w:lang w:bidi="fa-IR"/>
+        </w:rPr>
+        <w:t>ما در جست</w:t>
+      </w:r>
+      <w:r>
+        <w:rPr>
+          <w:rFonts w:ascii="TimesNewRoman" w:hAnsi="TimesNewRoman" w:cs="B Nazanin" w:hint="cs"/>
+          <w:kern w:val="0"/>
+          <w:sz w:val="22"/>
+          <w:szCs w:val="22"/>
+          <w:rtl/>
+          <w:lang w:bidi="fa-IR"/>
+        </w:rPr>
+        <w:t>جوی احساساتی هستیم که نظر دهنده ابراز کرده است</w:t>
+      </w:r>
+      <w:r>
+        <w:rPr>
+          <w:rFonts w:ascii="TimesNewRoman" w:hAnsi="TimesNewRoman" w:cs="B Nazanin" w:hint="cs"/>
+          <w:kern w:val="0"/>
+          <w:sz w:val="22"/>
+          <w:szCs w:val="22"/>
+          <w:rtl/>
+          <w:lang w:bidi="fa-IR"/>
+        </w:rPr>
+        <w:t>.</w:t>
+      </w:r>
+      <w:r>
+        <w:rPr>
+          <w:rFonts w:ascii="TimesNewRoman" w:hAnsi="TimesNewRoman" w:cs="B Nazanin" w:hint="cs"/>
+          <w:kern w:val="0"/>
+          <w:sz w:val="22"/>
+          <w:szCs w:val="22"/>
+          <w:rtl/>
+          <w:lang w:bidi="fa-IR"/>
+        </w:rPr>
+        <w:t xml:space="preserve"> تحلیل ها نشان داده اند که این احساسات </w:t>
+      </w:r>
+      <w:r>
+        <w:rPr>
+          <w:rFonts w:ascii="TimesNewRoman" w:hAnsi="TimesNewRoman" w:cs="B Nazanin"/>
+          <w:kern w:val="0"/>
+          <w:sz w:val="22"/>
+          <w:szCs w:val="22"/>
+          <w:rtl/>
+          <w:lang w:bidi="fa-IR"/>
+        </w:rPr>
+        <w:t>به طور قابل اطمینان تری</w:t>
+      </w:r>
+      <w:r>
+        <w:rPr>
+          <w:rFonts w:ascii="TimesNewRoman" w:hAnsi="TimesNewRoman" w:cs="B Nazanin" w:hint="cs"/>
+          <w:kern w:val="0"/>
+          <w:sz w:val="22"/>
+          <w:szCs w:val="22"/>
+          <w:rtl/>
+          <w:lang w:bidi="fa-IR"/>
+        </w:rPr>
+        <w:t xml:space="preserve"> </w:t>
+      </w:r>
+      <w:r>
+        <w:rPr>
+          <w:rFonts w:ascii="TimesNewRoman" w:hAnsi="TimesNewRoman" w:cs="B Nazanin" w:hint="cs"/>
+          <w:kern w:val="0"/>
+          <w:sz w:val="22"/>
+          <w:szCs w:val="22"/>
+          <w:rtl/>
+          <w:lang w:bidi="fa-IR"/>
+        </w:rPr>
+        <w:t>در جمله نزدیک به نظردهنده به دست می آیند.</w:t>
+      </w:r>
+      <w:r>
+        <w:rPr>
+          <w:rFonts w:ascii="TimesNewRoman" w:hAnsi="TimesNewRoman" w:cs="B Nazanin" w:hint="cs"/>
+          <w:kern w:val="0"/>
+          <w:sz w:val="22"/>
+          <w:szCs w:val="22"/>
+          <w:rtl/>
+          <w:lang w:bidi="fa-IR"/>
+        </w:rPr>
+        <w:t xml:space="preserve"> به همین دلیل در این مراحل ، گام</w:t>
+      </w:r>
+      <w:r>
+        <w:rPr>
+          <w:rFonts w:ascii="TimesNewRoman" w:hAnsi="TimesNewRoman" w:cs="B Nazanin" w:hint="cs"/>
+          <w:kern w:val="0"/>
+          <w:sz w:val="22"/>
+          <w:szCs w:val="22"/>
+          <w:rtl/>
+          <w:lang w:bidi="fa-IR"/>
+        </w:rPr>
+        <w:t xml:space="preserve"> هایی برای یافتن موضوع با جست</w:t>
+      </w:r>
+      <w:r>
+        <w:rPr>
+          <w:rFonts w:ascii="TimesNewRoman" w:hAnsi="TimesNewRoman" w:cs="B Nazanin" w:hint="cs"/>
+          <w:kern w:val="0"/>
+          <w:sz w:val="22"/>
+          <w:szCs w:val="22"/>
+          <w:rtl/>
+          <w:lang w:bidi="fa-IR"/>
+        </w:rPr>
+        <w:t xml:space="preserve">جوی خود کلمه در متن و هر نظردهنده ی ممکن </w:t>
+      </w:r>
+      <w:r>
+        <w:rPr>
+          <w:rFonts w:ascii="TimesNewRoman" w:hAnsi="TimesNewRoman" w:cs="B Nazanin" w:hint="cs"/>
+          <w:kern w:val="0"/>
+          <w:sz w:val="22"/>
+          <w:szCs w:val="22"/>
+          <w:rtl/>
+          <w:lang w:bidi="fa-IR"/>
+        </w:rPr>
+        <w:t>،</w:t>
+      </w:r>
+      <w:r>
+        <w:rPr>
+          <w:rFonts w:ascii="TimesNewRoman" w:hAnsi="TimesNewRoman" w:cs="B Nazanin" w:hint="cs"/>
+          <w:kern w:val="0"/>
+          <w:sz w:val="22"/>
+          <w:szCs w:val="22"/>
+          <w:rtl/>
+          <w:lang w:bidi="fa-IR"/>
+        </w:rPr>
+        <w:t>اضافه شده است.</w:t>
+      </w:r>
+      <w:r>
+        <w:rPr>
+          <w:rFonts w:ascii="TimesNewRoman" w:hAnsi="TimesNewRoman" w:cs="B Nazanin" w:hint="cs"/>
+          <w:kern w:val="0"/>
+          <w:sz w:val="22"/>
+          <w:szCs w:val="22"/>
+          <w:rtl/>
+          <w:lang w:bidi="fa-IR"/>
+        </w:rPr>
+        <w:t xml:space="preserve"> سپس نزدیک هر نظرد</w:t>
+      </w:r>
+      <w:r>
+        <w:rPr>
+          <w:rFonts w:ascii="TimesNewRoman" w:hAnsi="TimesNewRoman" w:cs="B Nazanin" w:hint="cs"/>
+          <w:kern w:val="0"/>
+          <w:sz w:val="22"/>
+          <w:szCs w:val="22"/>
+          <w:rtl/>
+          <w:lang w:bidi="fa-IR"/>
+        </w:rPr>
+        <w:t>هنده</w:t>
+      </w:r>
+      <w:r>
+        <w:rPr>
+          <w:rFonts w:ascii="TimesNewRoman" w:hAnsi="TimesNewRoman" w:cs="B Nazanin" w:hint="cs"/>
+          <w:kern w:val="0"/>
+          <w:sz w:val="22"/>
+          <w:szCs w:val="22"/>
+          <w:rtl/>
+          <w:lang w:bidi="fa-IR"/>
+        </w:rPr>
+        <w:t>،</w:t>
+      </w:r>
+      <w:r>
+        <w:rPr>
+          <w:rFonts w:ascii="TimesNewRoman" w:hAnsi="TimesNewRoman" w:cs="B Nazanin" w:hint="cs"/>
+          <w:kern w:val="0"/>
+          <w:sz w:val="22"/>
+          <w:szCs w:val="22"/>
+          <w:rtl/>
+          <w:lang w:bidi="fa-IR"/>
+        </w:rPr>
+        <w:t xml:space="preserve"> منطقه ای که احساسات آن باید در نظر گرفته شود را مشخص کنیم.</w:t>
+      </w:r>
+    </w:p>
+    <w:p>
+      <w:pPr>
+        <w:bidi/>
+        <w:rPr>
+          <w:rFonts w:ascii="TimesNewRoman" w:hAnsi="TimesNewRoman" w:cs="B Nazanin"/>
+          <w:kern w:val="0"/>
+          <w:sz w:val="22"/>
+          <w:szCs w:val="22"/>
+          <w:rtl/>
+          <w:lang w:bidi="fa-IR"/>
+        </w:rPr>
+      </w:pPr>
+      <w:r>
+        <w:rPr>
+          <w:rFonts w:ascii="TimesNewRoman" w:hAnsi="TimesNewRoman" w:cs="B Nazanin" w:hint="cs"/>
+          <w:kern w:val="0"/>
+          <w:sz w:val="22"/>
+          <w:szCs w:val="22"/>
+          <w:rtl/>
+          <w:lang w:bidi="fa-IR"/>
+        </w:rPr>
+        <w:t>تشخیص نظردهنده</w:t>
+      </w:r>
+    </w:p>
+    <w:p>
+      <w:pPr>
+        <w:bidi/>
+        <w:rPr>
+          <w:rFonts w:ascii="TimesNewRoman" w:hAnsi="TimesNewRoman" w:cs="B Nazanin"/>
+          <w:kern w:val="0"/>
+          <w:sz w:val="22"/>
+          <w:szCs w:val="22"/>
+          <w:rtl/>
+          <w:lang w:bidi="fa-IR"/>
+        </w:rPr>
+      </w:pPr>
+      <w:r>
+        <w:rPr>
+          <w:rFonts w:ascii="TimesNewRoman" w:hAnsi="TimesNewRoman" w:cs="B Nazanin" w:hint="cs"/>
+          <w:kern w:val="0"/>
+          <w:sz w:val="22"/>
+          <w:szCs w:val="22"/>
+          <w:rtl/>
+          <w:lang w:bidi="fa-IR"/>
+        </w:rPr>
+        <w:t xml:space="preserve">در اینجا از </w:t>
+      </w:r>
+      <w:r>
+        <w:rPr>
+          <w:rFonts w:ascii="TimesNewRoman" w:hAnsi="TimesNewRoman" w:cs="B Nazanin" w:hint="cs"/>
+          <w:kern w:val="0"/>
+          <w:sz w:val="22"/>
+          <w:szCs w:val="22"/>
+          <w:rtl/>
+          <w:lang w:bidi="fa-IR"/>
+        </w:rPr>
+        <w:t xml:space="preserve">ابزاری برای مشخص کردن </w:t>
+      </w:r>
+      <w:r>
+        <w:rPr>
+          <w:rFonts w:ascii="TimesNewRoman" w:hAnsi="TimesNewRoman" w:cs="B Nazanin"/>
+          <w:kern w:val="0"/>
+          <w:sz w:val="22"/>
+          <w:szCs w:val="22"/>
+          <w:lang w:bidi="fa-IR"/>
+        </w:rPr>
+        <w:t>Named entity</w:t>
+      </w:r>
+      <w:r>
+        <w:rPr>
+          <w:rFonts w:ascii="TimesNewRoman" w:hAnsi="TimesNewRoman" w:cs="B Nazanin" w:hint="cs"/>
+          <w:kern w:val="0"/>
+          <w:sz w:val="22"/>
+          <w:szCs w:val="22"/>
+          <w:lang w:bidi="fa-IR"/>
+        </w:rPr>
+        <w:t xml:space="preserve"> </w:t>
+      </w:r>
+      <w:r>
+        <w:rPr>
+          <w:rFonts w:ascii="TimesNewRoman" w:hAnsi="TimesNewRoman" w:cs="B Nazanin" w:hint="cs"/>
+          <w:kern w:val="0"/>
+          <w:sz w:val="22"/>
+          <w:szCs w:val="22"/>
+          <w:rtl/>
+          <w:lang w:bidi="fa-IR"/>
+        </w:rPr>
+        <w:t xml:space="preserve"> ها </w:t>
+      </w:r>
+      <w:r>
+        <w:rPr>
+          <w:rFonts w:ascii="TimesNewRoman" w:hAnsi="TimesNewRoman" w:cs="B Nazanin" w:hint="cs"/>
+          <w:kern w:val="0"/>
+          <w:sz w:val="22"/>
+          <w:szCs w:val="22"/>
+          <w:rtl/>
+          <w:lang w:bidi="fa-IR"/>
+        </w:rPr>
+        <w:t xml:space="preserve"> برای تشخیص نظردهندگان یک عقیده استفاده شده است و فقط فرد یا سازمان را به عنوان نظردهنده های ممکن در نظر گرفته است. در جمله هایی با بیشتر از یک نظر دهنده، موردی که به عبارت  موضوع نزدیکتر بود را انتخاب می کند.</w:t>
+      </w:r>
+    </w:p>
+    <w:p>
+      <w:pPr>
+        <w:bidi/>
+        <w:rPr>
+          <w:rFonts w:ascii="TimesNewRoman" w:hAnsi="TimesNewRoman" w:cs="B Nazanin"/>
+          <w:kern w:val="0"/>
+          <w:sz w:val="22"/>
+          <w:szCs w:val="22"/>
+          <w:rtl/>
+          <w:lang w:bidi="fa-IR"/>
+        </w:rPr>
+      </w:pPr>
+      <w:r>
+        <w:rPr>
+          <w:rFonts w:ascii="TimesNewRoman" w:hAnsi="TimesNewRoman" w:cs="B Nazanin"/>
+          <w:kern w:val="0"/>
+          <w:sz w:val="22"/>
+          <w:szCs w:val="22"/>
+          <w:lang w:bidi="fa-IR"/>
+        </w:rPr>
         <w:lastRenderedPageBreak/>
-        <w:t>amusing : POSITIVE</w:t>
-      </w:r>
-    </w:p>
-    <w:p>
-      <w:pPr>
-        <w:rPr>
-          <w:rFonts w:ascii="TimesNewRoman" w:hAnsi="TimesNewRoman" w:cstheme="minorBidi"/>
-          <w:kern w:val="0"/>
-          <w:sz w:val="22"/>
-          <w:szCs w:val="22"/>
-          <w:lang w:bidi="fa-IR"/>
-        </w:rPr>
-      </w:pPr>
-      <w:r>
-        <w:rPr>
-          <w:rFonts w:ascii="TimesNewRoman" w:hAnsi="TimesNewRoman" w:cstheme="minorBidi"/>
-          <w:kern w:val="0"/>
-          <w:sz w:val="22"/>
-          <w:szCs w:val="22"/>
-          <w:lang w:bidi="fa-IR"/>
-        </w:rPr>
-        <w:t>[+ : 0.9999][- : 0.0593e-07]</w:t>
-      </w:r>
-    </w:p>
-    <w:p>
-      <w:pPr>
-        <w:rPr>
-          <w:rFonts w:ascii="TimesNewRoman" w:hAnsi="TimesNewRoman" w:cstheme="minorBidi"/>
-          <w:kern w:val="0"/>
-          <w:sz w:val="22"/>
-          <w:szCs w:val="22"/>
-          <w:lang w:bidi="fa-IR"/>
-        </w:rPr>
-      </w:pPr>
-      <w:r>
-        <w:rPr>
-          <w:rFonts w:ascii="TimesNewRoman" w:hAnsi="TimesNewRoman" w:cstheme="minorBidi"/>
-          <w:kern w:val="0"/>
-          <w:sz w:val="22"/>
-          <w:szCs w:val="22"/>
-          <w:lang w:bidi="fa-IR"/>
-        </w:rPr>
-        <w:t>answerable : POSITIVE</w:t>
-      </w:r>
-    </w:p>
-    <w:p>
-      <w:pPr>
-        <w:rPr>
-          <w:rFonts w:ascii="TimesNewRoman" w:hAnsi="TimesNewRoman" w:cstheme="minorBidi"/>
-          <w:kern w:val="0"/>
-          <w:sz w:val="22"/>
-          <w:szCs w:val="22"/>
-          <w:lang w:bidi="fa-IR"/>
-        </w:rPr>
-      </w:pPr>
-      <w:r>
-        <w:rPr>
-          <w:rFonts w:ascii="TimesNewRoman" w:hAnsi="TimesNewRoman" w:cstheme="minorBidi"/>
-          <w:kern w:val="0"/>
-          <w:sz w:val="22"/>
-          <w:szCs w:val="22"/>
-          <w:lang w:bidi="fa-IR"/>
-        </w:rPr>
-        <w:t>[+ : 0.8655][- : 0.1344]</w:t>
-      </w:r>
-    </w:p>
-    <w:p>
-      <w:pPr>
-        <w:rPr>
-          <w:rFonts w:ascii="TimesNewRoman" w:hAnsi="TimesNewRoman" w:cstheme="minorBidi"/>
-          <w:kern w:val="0"/>
-          <w:sz w:val="22"/>
-          <w:szCs w:val="22"/>
-          <w:lang w:bidi="fa-IR"/>
-        </w:rPr>
-      </w:pPr>
-      <w:r>
-        <w:rPr>
-          <w:rFonts w:ascii="TimesNewRoman" w:hAnsi="TimesNewRoman" w:cstheme="minorBidi"/>
-          <w:kern w:val="0"/>
-          <w:sz w:val="22"/>
-          <w:szCs w:val="22"/>
-          <w:lang w:bidi="fa-IR"/>
-        </w:rPr>
-        <w:t>apprehensible: POSITIVE</w:t>
-      </w:r>
-    </w:p>
-    <w:p>
-      <w:pPr>
-        <w:rPr>
-          <w:rFonts w:ascii="TimesNewRoman" w:hAnsi="TimesNewRoman" w:cstheme="minorBidi"/>
-          <w:kern w:val="0"/>
-          <w:sz w:val="22"/>
-          <w:szCs w:val="22"/>
-          <w:lang w:bidi="fa-IR"/>
-        </w:rPr>
-      </w:pPr>
-      <w:r>
-        <w:rPr>
-          <w:rFonts w:ascii="TimesNewRoman" w:hAnsi="TimesNewRoman" w:cstheme="minorBidi"/>
-          <w:kern w:val="0"/>
-          <w:sz w:val="22"/>
-          <w:szCs w:val="22"/>
-          <w:lang w:bidi="fa-IR"/>
-        </w:rPr>
-        <w:t>[+ : 0.9999][- : 0.0227e-07]</w:t>
-      </w:r>
-    </w:p>
-    <w:p>
-      <w:pPr>
-        <w:rPr>
-          <w:rFonts w:ascii="TimesNewRoman" w:hAnsi="TimesNewRoman" w:cstheme="minorBidi"/>
-          <w:kern w:val="0"/>
-          <w:sz w:val="22"/>
-          <w:szCs w:val="22"/>
-          <w:lang w:bidi="fa-IR"/>
-        </w:rPr>
-      </w:pPr>
-      <w:r>
-        <w:rPr>
-          <w:rFonts w:ascii="TimesNewRoman" w:hAnsi="TimesNewRoman" w:cstheme="minorBidi"/>
-          <w:kern w:val="0"/>
-          <w:sz w:val="22"/>
-          <w:szCs w:val="22"/>
-          <w:lang w:bidi="fa-IR"/>
-        </w:rPr>
-        <w:t>averse : NEGATIVE</w:t>
-      </w:r>
-    </w:p>
-    <w:p>
-      <w:pPr>
-        <w:rPr>
-          <w:rFonts w:ascii="TimesNewRoman" w:hAnsi="TimesNewRoman" w:cstheme="minorBidi"/>
-          <w:kern w:val="0"/>
-          <w:sz w:val="22"/>
-          <w:szCs w:val="22"/>
-          <w:lang w:bidi="fa-IR"/>
-        </w:rPr>
-      </w:pPr>
-      <w:r>
-        <w:rPr>
-          <w:rFonts w:ascii="TimesNewRoman" w:hAnsi="TimesNewRoman" w:cstheme="minorBidi"/>
-          <w:kern w:val="0"/>
-          <w:sz w:val="22"/>
-          <w:szCs w:val="22"/>
-          <w:lang w:bidi="fa-IR"/>
-        </w:rPr>
-        <w:t>[+ : 0.0454e-05][- : 0.9999]</w:t>
-      </w:r>
-    </w:p>
-    <w:p>
-      <w:pPr>
-        <w:rPr>
-          <w:rFonts w:ascii="TimesNewRoman" w:hAnsi="TimesNewRoman" w:cstheme="minorBidi"/>
-          <w:kern w:val="0"/>
-          <w:sz w:val="22"/>
-          <w:szCs w:val="22"/>
-          <w:lang w:bidi="fa-IR"/>
-        </w:rPr>
-      </w:pPr>
-      <w:r>
-        <w:rPr>
-          <w:rFonts w:ascii="TimesNewRoman" w:hAnsi="TimesNewRoman" w:cstheme="minorBidi"/>
-          <w:kern w:val="0"/>
-          <w:sz w:val="22"/>
-          <w:szCs w:val="22"/>
-          <w:lang w:bidi="fa-IR"/>
-        </w:rPr>
-        <w:t>blame : NEGATIVE</w:t>
-      </w:r>
-    </w:p>
-    <w:p>
-      <w:pPr>
-        <w:rPr>
-          <w:rFonts w:ascii="TimesNewRoman" w:hAnsi="TimesNewRoman" w:cstheme="minorBidi"/>
-          <w:kern w:val="0"/>
-          <w:sz w:val="22"/>
-          <w:szCs w:val="22"/>
-          <w:lang w:bidi="fa-IR"/>
-        </w:rPr>
-      </w:pPr>
-      <w:r>
-        <w:rPr>
-          <w:rFonts w:ascii="TimesNewRoman" w:hAnsi="TimesNewRoman" w:cstheme="minorBidi"/>
-          <w:kern w:val="0"/>
-          <w:sz w:val="22"/>
-          <w:szCs w:val="22"/>
-          <w:lang w:bidi="fa-IR"/>
-        </w:rPr>
-        <w:t>[+ : 0.2530][- : 0.7469]</w:t>
-      </w:r>
-    </w:p>
-    <w:p>
-      <w:pPr>
-        <w:bidi/>
-        <w:rPr>
-          <w:rFonts w:ascii="TimesNewRoman" w:hAnsi="TimesNewRoman" w:cs="B Nazanin"/>
-          <w:kern w:val="0"/>
-          <w:sz w:val="22"/>
-          <w:szCs w:val="22"/>
-          <w:lang w:bidi="fa-IR"/>
-        </w:rPr>
-      </w:pPr>
-      <w:r>
-        <w:rPr>
-          <w:rFonts w:ascii="TimesNewRoman" w:hAnsi="TimesNewRoman" w:cstheme="minorBidi"/>
-          <w:kern w:val="0"/>
-          <w:sz w:val="22"/>
-          <w:szCs w:val="22"/>
-          <w:lang w:bidi="fa-IR"/>
-        </w:rPr>
-        <w:t>Sentence Sentiment Classifier</w:t>
-      </w:r>
-    </w:p>
-    <w:p>
-      <w:pPr>
-        <w:bidi/>
-        <w:rPr>
-          <w:rFonts w:ascii="TimesNewRoman" w:hAnsi="TimesNewRoman" w:cs="B Nazanin"/>
-          <w:kern w:val="0"/>
-          <w:sz w:val="22"/>
-          <w:szCs w:val="22"/>
-          <w:rtl/>
-          <w:lang w:bidi="fa-IR"/>
-        </w:rPr>
-      </w:pPr>
-      <w:r>
-        <w:rPr>
-          <w:rFonts w:ascii="TimesNewRoman" w:hAnsi="TimesNewRoman" w:cs="B Nazanin" w:hint="cs"/>
-          <w:kern w:val="0"/>
-          <w:sz w:val="22"/>
-          <w:szCs w:val="22"/>
-          <w:rtl/>
-          <w:lang w:bidi="fa-IR"/>
-        </w:rPr>
-        <w:t>ما در جست</w:t>
-      </w:r>
-      <w:r>
-        <w:rPr>
-          <w:rFonts w:ascii="TimesNewRoman" w:hAnsi="TimesNewRoman" w:cs="B Nazanin" w:hint="cs"/>
-          <w:kern w:val="0"/>
-          <w:sz w:val="22"/>
-          <w:szCs w:val="22"/>
-          <w:rtl/>
-          <w:lang w:bidi="fa-IR"/>
-        </w:rPr>
-        <w:t>جوی احساساتی هستیم که نظر دهنده ابراز کرده است</w:t>
-      </w:r>
-      <w:r>
-        <w:rPr>
-          <w:rFonts w:ascii="TimesNewRoman" w:hAnsi="TimesNewRoman" w:cs="B Nazanin" w:hint="cs"/>
-          <w:kern w:val="0"/>
-          <w:sz w:val="22"/>
-          <w:szCs w:val="22"/>
-          <w:rtl/>
-          <w:lang w:bidi="fa-IR"/>
-        </w:rPr>
-        <w:t>.</w:t>
-      </w:r>
-      <w:r>
-        <w:rPr>
-          <w:rFonts w:ascii="TimesNewRoman" w:hAnsi="TimesNewRoman" w:cs="B Nazanin" w:hint="cs"/>
-          <w:kern w:val="0"/>
-          <w:sz w:val="22"/>
-          <w:szCs w:val="22"/>
-          <w:rtl/>
-          <w:lang w:bidi="fa-IR"/>
-        </w:rPr>
-        <w:t xml:space="preserve"> تحلیل ها نشان داده اند که این احساسات </w:t>
-      </w:r>
-      <w:r>
-        <w:rPr>
-          <w:rFonts w:ascii="TimesNewRoman" w:hAnsi="TimesNewRoman" w:cs="B Nazanin"/>
-          <w:kern w:val="0"/>
-          <w:sz w:val="22"/>
-          <w:szCs w:val="22"/>
-          <w:rtl/>
-          <w:lang w:bidi="fa-IR"/>
-        </w:rPr>
-        <w:t>به طور قابل اطمینان تری</w:t>
-      </w:r>
-      <w:r>
-        <w:rPr>
-          <w:rFonts w:ascii="TimesNewRoman" w:hAnsi="TimesNewRoman" w:cs="B Nazanin" w:hint="cs"/>
-          <w:kern w:val="0"/>
-          <w:sz w:val="22"/>
-          <w:szCs w:val="22"/>
-          <w:rtl/>
-          <w:lang w:bidi="fa-IR"/>
-        </w:rPr>
-        <w:t xml:space="preserve"> </w:t>
-      </w:r>
-      <w:r>
-        <w:rPr>
-          <w:rFonts w:ascii="TimesNewRoman" w:hAnsi="TimesNewRoman" w:cs="B Nazanin" w:hint="cs"/>
-          <w:kern w:val="0"/>
-          <w:sz w:val="22"/>
-          <w:szCs w:val="22"/>
-          <w:rtl/>
-          <w:lang w:bidi="fa-IR"/>
-        </w:rPr>
-        <w:t>در جمله نزدیک به نظردهنده به دست می آیند.</w:t>
-      </w:r>
-      <w:r>
-        <w:rPr>
-          <w:rFonts w:ascii="TimesNewRoman" w:hAnsi="TimesNewRoman" w:cs="B Nazanin" w:hint="cs"/>
-          <w:kern w:val="0"/>
-          <w:sz w:val="22"/>
-          <w:szCs w:val="22"/>
-          <w:rtl/>
-          <w:lang w:bidi="fa-IR"/>
-        </w:rPr>
-        <w:t xml:space="preserve"> به همین دلیل در این مراحل ، گام</w:t>
-      </w:r>
-      <w:r>
-        <w:rPr>
-          <w:rFonts w:ascii="TimesNewRoman" w:hAnsi="TimesNewRoman" w:cs="B Nazanin" w:hint="cs"/>
-          <w:kern w:val="0"/>
-          <w:sz w:val="22"/>
-          <w:szCs w:val="22"/>
-          <w:rtl/>
-          <w:lang w:bidi="fa-IR"/>
-        </w:rPr>
-        <w:t xml:space="preserve"> هایی برای یافتن موضوع با جست</w:t>
-      </w:r>
-      <w:r>
-        <w:rPr>
-          <w:rFonts w:ascii="TimesNewRoman" w:hAnsi="TimesNewRoman" w:cs="B Nazanin" w:hint="cs"/>
-          <w:kern w:val="0"/>
-          <w:sz w:val="22"/>
-          <w:szCs w:val="22"/>
-          <w:rtl/>
-          <w:lang w:bidi="fa-IR"/>
-        </w:rPr>
-        <w:t xml:space="preserve">جوی خود کلمه در متن و هر نظردهنده ی ممکن </w:t>
-      </w:r>
-      <w:r>
-        <w:rPr>
-          <w:rFonts w:ascii="TimesNewRoman" w:hAnsi="TimesNewRoman" w:cs="B Nazanin" w:hint="cs"/>
-          <w:kern w:val="0"/>
-          <w:sz w:val="22"/>
-          <w:szCs w:val="22"/>
-          <w:rtl/>
-          <w:lang w:bidi="fa-IR"/>
-        </w:rPr>
-        <w:t>،</w:t>
-      </w:r>
-      <w:r>
-        <w:rPr>
-          <w:rFonts w:ascii="TimesNewRoman" w:hAnsi="TimesNewRoman" w:cs="B Nazanin" w:hint="cs"/>
-          <w:kern w:val="0"/>
-          <w:sz w:val="22"/>
-          <w:szCs w:val="22"/>
-          <w:rtl/>
-          <w:lang w:bidi="fa-IR"/>
-        </w:rPr>
-        <w:t>اضافه شده است.</w:t>
-      </w:r>
-      <w:r>
-        <w:rPr>
-          <w:rFonts w:ascii="TimesNewRoman" w:hAnsi="TimesNewRoman" w:cs="B Nazanin" w:hint="cs"/>
-          <w:kern w:val="0"/>
-          <w:sz w:val="22"/>
-          <w:szCs w:val="22"/>
-          <w:rtl/>
-          <w:lang w:bidi="fa-IR"/>
-        </w:rPr>
-        <w:t xml:space="preserve"> سپس نزدیک هر نظرد</w:t>
-      </w:r>
-      <w:r>
-        <w:rPr>
-          <w:rFonts w:ascii="TimesNewRoman" w:hAnsi="TimesNewRoman" w:cs="B Nazanin" w:hint="cs"/>
-          <w:kern w:val="0"/>
-          <w:sz w:val="22"/>
-          <w:szCs w:val="22"/>
-          <w:rtl/>
-          <w:lang w:bidi="fa-IR"/>
-        </w:rPr>
-        <w:t>هنده</w:t>
-      </w:r>
-      <w:r>
-        <w:rPr>
-          <w:rFonts w:ascii="TimesNewRoman" w:hAnsi="TimesNewRoman" w:cs="B Nazanin" w:hint="cs"/>
-          <w:kern w:val="0"/>
-          <w:sz w:val="22"/>
-          <w:szCs w:val="22"/>
-          <w:rtl/>
-          <w:lang w:bidi="fa-IR"/>
-        </w:rPr>
-        <w:t>،</w:t>
-      </w:r>
-      <w:r>
-        <w:rPr>
-          <w:rFonts w:ascii="TimesNewRoman" w:hAnsi="TimesNewRoman" w:cs="B Nazanin" w:hint="cs"/>
-          <w:kern w:val="0"/>
-          <w:sz w:val="22"/>
-          <w:szCs w:val="22"/>
-          <w:rtl/>
-          <w:lang w:bidi="fa-IR"/>
-        </w:rPr>
-        <w:t xml:space="preserve"> منطقه ای که احساسات آن باید در نظر گرفته شود را مشخص کنیم.</w:t>
-      </w:r>
-    </w:p>
-    <w:p>
-      <w:pPr>
-        <w:bidi/>
-        <w:rPr>
-          <w:rFonts w:ascii="TimesNewRoman" w:hAnsi="TimesNewRoman" w:cs="B Nazanin"/>
-          <w:kern w:val="0"/>
-          <w:sz w:val="22"/>
-          <w:szCs w:val="22"/>
-          <w:rtl/>
-          <w:lang w:bidi="fa-IR"/>
-        </w:rPr>
-      </w:pPr>
-      <w:r>
-        <w:rPr>
-          <w:rFonts w:ascii="TimesNewRoman" w:hAnsi="TimesNewRoman" w:cs="B Nazanin" w:hint="cs"/>
-          <w:kern w:val="0"/>
-          <w:sz w:val="22"/>
-          <w:szCs w:val="22"/>
-          <w:rtl/>
-          <w:lang w:bidi="fa-IR"/>
-        </w:rPr>
-        <w:t>تشخیص نظردهنده</w:t>
-      </w:r>
-    </w:p>
-    <w:p>
-      <w:pPr>
-        <w:bidi/>
-        <w:rPr>
-          <w:rFonts w:ascii="TimesNewRoman" w:hAnsi="TimesNewRoman" w:cs="B Nazanin"/>
-          <w:kern w:val="0"/>
-          <w:sz w:val="22"/>
-          <w:szCs w:val="22"/>
-          <w:rtl/>
-          <w:lang w:bidi="fa-IR"/>
-        </w:rPr>
-      </w:pPr>
-      <w:r>
-        <w:rPr>
-          <w:rFonts w:ascii="TimesNewRoman" w:hAnsi="TimesNewRoman" w:cs="B Nazanin" w:hint="cs"/>
-          <w:kern w:val="0"/>
-          <w:sz w:val="22"/>
-          <w:szCs w:val="22"/>
-          <w:rtl/>
-          <w:lang w:bidi="fa-IR"/>
-        </w:rPr>
-        <w:t xml:space="preserve">در اینجا از </w:t>
-      </w:r>
-      <w:r>
-        <w:rPr>
-          <w:rFonts w:ascii="TimesNewRoman" w:hAnsi="TimesNewRoman" w:cs="B Nazanin" w:hint="cs"/>
-          <w:kern w:val="0"/>
-          <w:sz w:val="22"/>
-          <w:szCs w:val="22"/>
-          <w:rtl/>
-          <w:lang w:bidi="fa-IR"/>
-        </w:rPr>
-        <w:t xml:space="preserve">ابزاری برای مشخص کردن </w:t>
-      </w:r>
-      <w:r>
-        <w:rPr>
-          <w:rFonts w:ascii="TimesNewRoman" w:hAnsi="TimesNewRoman" w:cs="B Nazanin"/>
-          <w:kern w:val="0"/>
-          <w:sz w:val="22"/>
-          <w:szCs w:val="22"/>
-          <w:lang w:bidi="fa-IR"/>
-        </w:rPr>
-        <w:t>Named entity</w:t>
-      </w:r>
-      <w:r>
-        <w:rPr>
-          <w:rFonts w:ascii="TimesNewRoman" w:hAnsi="TimesNewRoman" w:cs="B Nazanin" w:hint="cs"/>
-          <w:kern w:val="0"/>
-          <w:sz w:val="22"/>
-          <w:szCs w:val="22"/>
-          <w:lang w:bidi="fa-IR"/>
-        </w:rPr>
-        <w:t xml:space="preserve"> </w:t>
-      </w:r>
-      <w:r>
-        <w:rPr>
-          <w:rFonts w:ascii="TimesNewRoman" w:hAnsi="TimesNewRoman" w:cs="B Nazanin" w:hint="cs"/>
-          <w:kern w:val="0"/>
-          <w:sz w:val="22"/>
-          <w:szCs w:val="22"/>
-          <w:rtl/>
-          <w:lang w:bidi="fa-IR"/>
-        </w:rPr>
-        <w:t xml:space="preserve"> ها </w:t>
-      </w:r>
-      <w:r>
-        <w:rPr>
-          <w:rFonts w:ascii="TimesNewRoman" w:hAnsi="TimesNewRoman" w:cs="B Nazanin" w:hint="cs"/>
-          <w:kern w:val="0"/>
-          <w:sz w:val="22"/>
-          <w:szCs w:val="22"/>
-          <w:rtl/>
-          <w:lang w:bidi="fa-IR"/>
-        </w:rPr>
-        <w:t xml:space="preserve"> برای تشخیص نظردهندگان یک عقیده استفاده شده است و فقط فرد یا سازمان را به عنوان نظردهنده های ممکن در نظر گرفته است. در جمله هایی با بیشتر از یک نظر دهنده، موردی که به عبارت  موضوع نزدیکتر بود را انتخاب می کند.</w:t>
-      </w:r>
-    </w:p>
-    <w:p>
-      <w:pPr>
-        <w:bidi/>
-        <w:rPr>
-          <w:rFonts w:ascii="TimesNewRoman" w:hAnsi="TimesNewRoman" w:cs="B Nazanin"/>
-          <w:kern w:val="0"/>
-          <w:sz w:val="22"/>
-          <w:szCs w:val="22"/>
-          <w:rtl/>
-          <w:lang w:bidi="fa-IR"/>
-        </w:rPr>
-      </w:pPr>
-      <w:r>
-        <w:rPr>
-          <w:rFonts w:ascii="TimesNewRoman" w:hAnsi="TimesNewRoman" w:cs="B Nazanin"/>
-          <w:kern w:val="0"/>
-          <w:sz w:val="22"/>
-          <w:szCs w:val="22"/>
-          <w:lang w:bidi="fa-IR"/>
-        </w:rPr>
         <w:t>Named entity</w:t>
       </w:r>
       <w:r>
@@ -7182,7 +6471,6 @@
           <w:szCs w:val="20"/>
           <w:lang w:bidi="ar-SA"/>
         </w:rPr>
-        <w:lastRenderedPageBreak/>
         <w:t>HOLDER : First Congress</w:t>
       </w:r>
     </w:p>
@@ -8110,6 +7398,17 @@
           <w:lang w:bidi="fa-IR"/>
         </w:rPr>
         <w:t xml:space="preserve">label </w:t>
+      </w:r>
+      <w:r>
+        <w:rPr>
+          <w:rFonts w:ascii="TimesNewRoman" w:hAnsi="TimesNewRoman" w:cs="B Nazanin" w:hint="cs"/>
+          <w:kern w:val="0"/>
+          <w:sz w:val="22"/>
+          <w:szCs w:val="22"/>
+          <w:rtl/>
+          <w:lang w:bidi="fa-IR"/>
+        </w:rPr>
+        <w:t xml:space="preserve"> </w:t>
       </w:r>
       <w:r>
         <w:rPr>
@@ -9377,24 +8676,25 @@
       </w:r>
       <w:r>
         <w:rPr>
-          <w:rFonts w:ascii="TimesNewRoman" w:hAnsi="TimesNewRoman" w:cs="B Nazanin"/>
-          <w:kern w:val="0"/>
-          <w:sz w:val="22"/>
-          <w:szCs w:val="22"/>
-          <w:lang w:bidi="fa-IR"/>
-        </w:rPr>
-        <w:t>Review</w:t>
-      </w:r>
-      <w:r>
-        <w:rPr>
-          <w:rFonts w:ascii="TimesNewRoman" w:hAnsi="TimesNewRoman" w:cs="B Nazanin"/>
-          <w:kern w:val="0"/>
-          <w:sz w:val="22"/>
-          <w:szCs w:val="22"/>
-          <w:rtl/>
-          <w:lang w:bidi="fa-IR"/>
-        </w:rPr>
-        <w:t xml:space="preserve"> ها با امتیاز 3 به عنوان نمونه های خنثی حذف شد.</w:t>
+          <w:rFonts w:ascii="TimesNewRoman" w:hAnsi="TimesNewRoman" w:cs="B Nazanin" w:hint="cs"/>
+          <w:kern w:val="0"/>
+          <w:sz w:val="22"/>
+          <w:szCs w:val="22"/>
+          <w:rtl/>
+          <w:lang w:bidi="fa-IR"/>
+        </w:rPr>
+        <w:t>نظر</w:t>
+      </w:r>
+      <w:r>
+        <w:rPr>
+          <w:rFonts w:ascii="TimesNewRoman" w:hAnsi="TimesNewRoman" w:cs="B Nazanin"/>
+          <w:kern w:val="0"/>
+          <w:sz w:val="22"/>
+          <w:szCs w:val="22"/>
+          <w:rtl/>
+          <w:lang w:bidi="fa-IR"/>
+        </w:rPr>
+        <w:t>ها با امتیاز 3 به عنوان نمونه های خنثی حذف شد.</w:t>
       </w:r>
     </w:p>
     <w:p>
@@ -9584,7 +8884,39 @@
           <w:szCs w:val="22"/>
           <w:lang w:bidi="fa-IR"/>
         </w:rPr>
-        <w:t>This place is not OK.</w:t>
+        <w:t>This place is</w:t>
+      </w:r>
+      <w:r>
+        <w:rPr>
+          <w:rFonts w:ascii="TimesNewRoman" w:hAnsi="TimesNewRoman" w:cs="B Nazanin"/>
+          <w:kern w:val="0"/>
+          <w:sz w:val="22"/>
+          <w:szCs w:val="22"/>
+          <w:lang w:bidi="fa-IR"/>
+        </w:rPr>
+        <w:t>n</w:t>
+      </w:r>
+      <w:r>
+        <w:rPr>
+          <w:rFonts w:ascii="TimesNewRoman" w:hAnsi="TimesNewRoman" w:cs="B Nazanin"/>
+          <w:kern w:val="0"/>
+          <w:sz w:val="22"/>
+          <w:szCs w:val="22"/>
+          <w:lang w:bidi="fa-IR"/>
+        </w:rPr>
+        <w:t>’</w:t>
+      </w:r>
+      <w:bookmarkStart w:id="0" w:name="_GoBack"/>
+      <w:bookmarkEnd w:id="0"/>
+      <w:r>
+        <w:rPr>
+          <w:rFonts w:ascii="TimesNewRoman" w:hAnsi="TimesNewRoman" w:cs="B Nazanin"/>
+          <w:kern w:val="0"/>
+          <w:sz w:val="22"/>
+          <w:szCs w:val="22"/>
+          <w:lang w:bidi="fa-IR"/>
+        </w:rPr>
+        <w:t>t OK.</w:t>
       </w:r>
     </w:p>
     <w:p>
@@ -9721,7 +9053,6 @@
           <w:rtl/>
           <w:lang w:bidi="fa-IR"/>
         </w:rPr>
-        <w:lastRenderedPageBreak/>
         <w:t>برای مرحله ی آموزش، جملات زیر را بررسی می کنیم:</w:t>
       </w:r>
     </w:p>
@@ -10175,25 +9506,25 @@
         <w:tblLook w:val="04A0" w:firstRow="1" w:lastRow="0" w:firstColumn="1" w:lastColumn="0" w:noHBand="0" w:noVBand="1"/>
       </w:tblPr>
       <w:tblGrid>
-        <w:gridCol w:w="829"/>
-        <w:gridCol w:w="553"/>
-        <w:gridCol w:w="405"/>
+        <w:gridCol w:w="846"/>
+        <w:gridCol w:w="567"/>
+        <w:gridCol w:w="424"/>
         <w:gridCol w:w="332"/>
-        <w:gridCol w:w="509"/>
-        <w:gridCol w:w="566"/>
-        <w:gridCol w:w="965"/>
-        <w:gridCol w:w="701"/>
-        <w:gridCol w:w="830"/>
-        <w:gridCol w:w="420"/>
-        <w:gridCol w:w="981"/>
+        <w:gridCol w:w="520"/>
+        <w:gridCol w:w="567"/>
+        <w:gridCol w:w="989"/>
+        <w:gridCol w:w="709"/>
+        <w:gridCol w:w="849"/>
+        <w:gridCol w:w="425"/>
+        <w:gridCol w:w="991"/>
         <w:gridCol w:w="296"/>
-        <w:gridCol w:w="564"/>
-        <w:gridCol w:w="407"/>
-        <w:gridCol w:w="689"/>
-        <w:gridCol w:w="909"/>
-        <w:gridCol w:w="696"/>
+        <w:gridCol w:w="567"/>
+        <w:gridCol w:w="424"/>
+        <w:gridCol w:w="708"/>
+        <w:gridCol w:w="708"/>
+        <w:gridCol w:w="708"/>
         <w:gridCol w:w="483"/>
-        <w:gridCol w:w="461"/>
+        <w:gridCol w:w="483"/>
       </w:tblGrid>
       <w:tr>
         <w:trPr>
@@ -11304,6 +10635,7 @@
                 <w:szCs w:val="16"/>
                 <w:lang w:bidi="fa-IR"/>
               </w:rPr>
+              <w:lastRenderedPageBreak/>
               <w:t>negative</w:t>
             </w:r>
           </w:p>
@@ -14666,6 +13998,7 @@
                     </w:r>
                     <w:r>
                       <w:rPr>
+                        <w:rFonts w:cs="Times New Roman"/>
                         <w:noProof/>
                         <w:rtl/>
                         <w:lang w:bidi="ar-SA"/>
@@ -14738,6 +14071,7 @@
                     </w:r>
                     <w:r>
                       <w:rPr>
+                        <w:rFonts w:cs="Times New Roman"/>
                         <w:noProof/>
                         <w:rtl/>
                         <w:lang w:bidi="ar-SA"/>
@@ -14840,15 +14174,7 @@
                       <w:rPr>
                         <w:noProof/>
                       </w:rPr>
-                      <w:t>"S.-M. Kim , E. Hovy , Determining the</w:t>
-                    </w:r>
-                    <w:bookmarkStart w:id="0" w:name="_GoBack"/>
-                    <w:bookmarkEnd w:id="0"/>
-                    <w:r>
-                      <w:rPr>
-                        <w:noProof/>
-                      </w:rPr>
-                      <w:t xml:space="preserve"> sentiment of opinions, in: Proceed- ings of the 20th". </w:t>
+                      <w:t xml:space="preserve">"S.-M. Kim , E. Hovy , Determining the sentiment of opinions, in: Proceed- ings of the 20th". </w:t>
                     </w:r>
                   </w:p>
                 </w:tc>
@@ -16267,6 +15593,16 @@
       <w:szCs w:val="21"/>
     </w:rPr>
   </w:style>
+  <w:style w:type="numbering" w:customStyle="1" w:styleId="WWNum11">
+    <w:name w:val="WWNum11"/>
+    <w:basedOn w:val="NoList"/>
+    <w:rsid w:val="004F2CC3"/>
+    <w:pPr>
+      <w:numPr>
+        <w:numId w:val="1"/>
+      </w:numPr>
+    </w:pPr>
+  </w:style>
 </w:styles>
 </file>
 
@@ -16612,7 +15948,7 @@
 </file>
 
 <file path=customXml/itemProps1.xml><?xml version="1.0" encoding="utf-8"?>
-<ds:datastoreItem xmlns:ds="http://schemas.openxmlformats.org/officeDocument/2006/customXml" ds:itemID="{FCEFBFE7-21B2-4964-8991-6ABA5AE41B67}">
+<ds:datastoreItem xmlns:ds="http://schemas.openxmlformats.org/officeDocument/2006/customXml" ds:itemID="{7A8E6E77-6449-4D8D-B6D7-DB60CC4AE498}">
   <ds:schemaRefs>
     <ds:schemaRef ds:uri="http://schemas.openxmlformats.org/officeDocument/2006/bibliography"/>
   </ds:schemaRefs>

</xml_diff>